<commit_message>
atualizando relatorio 2 com as metricas para >50k
</commit_message>
<xml_diff>
--- a/Exercicio 2/Gráficos, tabelas e relatório/Relatorio exercicio 2.docx
+++ b/Exercicio 2/Gráficos, tabelas e relatório/Relatorio exercicio 2.docx
@@ -1513,7 +1513,7 @@
     <w:tbl>
       <w:tblPr>
         <w:tblStyle w:val="Tabelacomgrade"/>
-        <w:tblW w:w="0" w:type="auto"/>
+        <w:tblW w:w="8494" w:type="dxa"/>
         <w:tblLook w:val="04A0" w:firstRow="1" w:lastRow="0" w:firstColumn="1" w:lastColumn="0" w:noHBand="0" w:noVBand="1"/>
       </w:tblPr>
       <w:tblGrid>
@@ -1541,8 +1541,9 @@
                 <w:lang w:eastAsia="pt-BR"/>
               </w:rPr>
             </w:pPr>
-            <w:proofErr w:type="spellStart"/>
-            <w:r>
+          </w:p>
+          <w:p>
+            <w:pPr>
               <w:rPr>
                 <w:rFonts w:ascii="Times New Roman" w:eastAsia="Times New Roman" w:hAnsi="Times New Roman" w:cs="Times New Roman"/>
                 <w:b/>
@@ -1551,18 +1552,9 @@
                 <w:szCs w:val="20"/>
                 <w:lang w:eastAsia="pt-BR"/>
               </w:rPr>
-              <w:t>Algorithm</w:t>
-            </w:r>
-            <w:proofErr w:type="spellEnd"/>
-          </w:p>
-        </w:tc>
-        <w:tc>
-          <w:tcPr>
-            <w:tcW w:w="1415" w:type="dxa"/>
-          </w:tcPr>
-          <w:p>
-            <w:pPr>
-              <w:jc w:val="center"/>
+            </w:pPr>
+            <w:proofErr w:type="spellStart"/>
+            <w:r>
               <w:rPr>
                 <w:rFonts w:ascii="Times New Roman" w:eastAsia="Times New Roman" w:hAnsi="Times New Roman" w:cs="Times New Roman"/>
                 <w:b/>
@@ -1571,10 +1563,18 @@
                 <w:szCs w:val="20"/>
                 <w:lang w:eastAsia="pt-BR"/>
               </w:rPr>
-            </w:pPr>
-            <w:proofErr w:type="spellStart"/>
-            <w:proofErr w:type="gramStart"/>
-            <w:r>
+              <w:t>Algorithm</w:t>
+            </w:r>
+            <w:proofErr w:type="spellEnd"/>
+          </w:p>
+        </w:tc>
+        <w:tc>
+          <w:tcPr>
+            <w:tcW w:w="1415" w:type="dxa"/>
+          </w:tcPr>
+          <w:p>
+            <w:pPr>
+              <w:jc w:val="center"/>
               <w:rPr>
                 <w:rFonts w:ascii="Times New Roman" w:eastAsia="Times New Roman" w:hAnsi="Times New Roman" w:cs="Times New Roman"/>
                 <w:b/>
@@ -1583,10 +1583,9 @@
                 <w:szCs w:val="20"/>
                 <w:lang w:eastAsia="pt-BR"/>
               </w:rPr>
-              <w:t>number</w:t>
-            </w:r>
-            <w:proofErr w:type="spellEnd"/>
-            <w:proofErr w:type="gramEnd"/>
+            </w:pPr>
+            <w:proofErr w:type="spellStart"/>
+            <w:proofErr w:type="gramStart"/>
             <w:r>
               <w:rPr>
                 <w:rFonts w:ascii="Times New Roman" w:eastAsia="Times New Roman" w:hAnsi="Times New Roman" w:cs="Times New Roman"/>
@@ -1596,9 +1595,10 @@
                 <w:szCs w:val="20"/>
                 <w:lang w:eastAsia="pt-BR"/>
               </w:rPr>
-              <w:t xml:space="preserve"> </w:t>
-            </w:r>
-            <w:proofErr w:type="spellStart"/>
+              <w:t>number</w:t>
+            </w:r>
+            <w:proofErr w:type="spellEnd"/>
+            <w:proofErr w:type="gramEnd"/>
             <w:r>
               <w:rPr>
                 <w:rFonts w:ascii="Times New Roman" w:eastAsia="Times New Roman" w:hAnsi="Times New Roman" w:cs="Times New Roman"/>
@@ -1608,9 +1608,9 @@
                 <w:szCs w:val="20"/>
                 <w:lang w:eastAsia="pt-BR"/>
               </w:rPr>
-              <w:t>of</w:t>
-            </w:r>
-            <w:proofErr w:type="spellEnd"/>
+              <w:t xml:space="preserve"> </w:t>
+            </w:r>
+            <w:proofErr w:type="spellStart"/>
             <w:r>
               <w:rPr>
                 <w:rFonts w:ascii="Times New Roman" w:eastAsia="Times New Roman" w:hAnsi="Times New Roman" w:cs="Times New Roman"/>
@@ -1620,9 +1620,9 @@
                 <w:szCs w:val="20"/>
                 <w:lang w:eastAsia="pt-BR"/>
               </w:rPr>
-              <w:t xml:space="preserve"> </w:t>
-            </w:r>
-            <w:proofErr w:type="spellStart"/>
+              <w:t>of</w:t>
+            </w:r>
+            <w:proofErr w:type="spellEnd"/>
             <w:r>
               <w:rPr>
                 <w:rFonts w:ascii="Times New Roman" w:eastAsia="Times New Roman" w:hAnsi="Times New Roman" w:cs="Times New Roman"/>
@@ -1632,9 +1632,9 @@
                 <w:szCs w:val="20"/>
                 <w:lang w:eastAsia="pt-BR"/>
               </w:rPr>
-              <w:t>relevant</w:t>
-            </w:r>
-            <w:proofErr w:type="spellEnd"/>
+              <w:t xml:space="preserve"> </w:t>
+            </w:r>
+            <w:proofErr w:type="spellStart"/>
             <w:r>
               <w:rPr>
                 <w:rFonts w:ascii="Times New Roman" w:eastAsia="Times New Roman" w:hAnsi="Times New Roman" w:cs="Times New Roman"/>
@@ -1644,9 +1644,9 @@
                 <w:szCs w:val="20"/>
                 <w:lang w:eastAsia="pt-BR"/>
               </w:rPr>
-              <w:t xml:space="preserve"> </w:t>
-            </w:r>
-            <w:proofErr w:type="spellStart"/>
+              <w:t>relevant</w:t>
+            </w:r>
+            <w:proofErr w:type="spellEnd"/>
             <w:r>
               <w:rPr>
                 <w:rFonts w:ascii="Times New Roman" w:eastAsia="Times New Roman" w:hAnsi="Times New Roman" w:cs="Times New Roman"/>
@@ -1656,18 +1656,10 @@
                 <w:szCs w:val="20"/>
                 <w:lang w:eastAsia="pt-BR"/>
               </w:rPr>
-              <w:t>variables</w:t>
-            </w:r>
-            <w:proofErr w:type="spellEnd"/>
-          </w:p>
-        </w:tc>
-        <w:tc>
-          <w:tcPr>
-            <w:tcW w:w="1416" w:type="dxa"/>
-          </w:tcPr>
-          <w:p>
-            <w:pPr>
-              <w:jc w:val="center"/>
+              <w:t xml:space="preserve"> </w:t>
+            </w:r>
+            <w:proofErr w:type="spellStart"/>
+            <w:r>
               <w:rPr>
                 <w:rFonts w:ascii="Times New Roman" w:eastAsia="Times New Roman" w:hAnsi="Times New Roman" w:cs="Times New Roman"/>
                 <w:b/>
@@ -1676,10 +1668,18 @@
                 <w:szCs w:val="20"/>
                 <w:lang w:eastAsia="pt-BR"/>
               </w:rPr>
-            </w:pPr>
-            <w:proofErr w:type="spellStart"/>
-            <w:proofErr w:type="gramStart"/>
-            <w:r>
+              <w:t>variables</w:t>
+            </w:r>
+            <w:proofErr w:type="spellEnd"/>
+          </w:p>
+        </w:tc>
+        <w:tc>
+          <w:tcPr>
+            <w:tcW w:w="1416" w:type="dxa"/>
+          </w:tcPr>
+          <w:p>
+            <w:pPr>
+              <w:jc w:val="center"/>
               <w:rPr>
                 <w:rFonts w:ascii="Times New Roman" w:eastAsia="Times New Roman" w:hAnsi="Times New Roman" w:cs="Times New Roman"/>
                 <w:b/>
@@ -1688,19 +1688,10 @@
                 <w:szCs w:val="20"/>
                 <w:lang w:eastAsia="pt-BR"/>
               </w:rPr>
-              <w:t>accuracy</w:t>
-            </w:r>
-            <w:proofErr w:type="spellEnd"/>
-            <w:proofErr w:type="gramEnd"/>
-          </w:p>
-        </w:tc>
-        <w:tc>
-          <w:tcPr>
-            <w:tcW w:w="1416" w:type="dxa"/>
-          </w:tcPr>
-          <w:p>
-            <w:pPr>
-              <w:jc w:val="center"/>
+            </w:pPr>
+            <w:proofErr w:type="spellStart"/>
+            <w:proofErr w:type="gramStart"/>
+            <w:r>
               <w:rPr>
                 <w:rFonts w:ascii="Times New Roman" w:eastAsia="Times New Roman" w:hAnsi="Times New Roman" w:cs="Times New Roman"/>
                 <w:b/>
@@ -1709,10 +1700,19 @@
                 <w:szCs w:val="20"/>
                 <w:lang w:eastAsia="pt-BR"/>
               </w:rPr>
-            </w:pPr>
-            <w:proofErr w:type="spellStart"/>
-            <w:proofErr w:type="gramStart"/>
-            <w:r>
+              <w:t>accuracy</w:t>
+            </w:r>
+            <w:proofErr w:type="spellEnd"/>
+            <w:proofErr w:type="gramEnd"/>
+          </w:p>
+        </w:tc>
+        <w:tc>
+          <w:tcPr>
+            <w:tcW w:w="1416" w:type="dxa"/>
+          </w:tcPr>
+          <w:p>
+            <w:pPr>
+              <w:jc w:val="center"/>
               <w:rPr>
                 <w:rFonts w:ascii="Times New Roman" w:eastAsia="Times New Roman" w:hAnsi="Times New Roman" w:cs="Times New Roman"/>
                 <w:b/>
@@ -1721,19 +1721,10 @@
                 <w:szCs w:val="20"/>
                 <w:lang w:eastAsia="pt-BR"/>
               </w:rPr>
-              <w:t>precision</w:t>
-            </w:r>
-            <w:proofErr w:type="spellEnd"/>
-            <w:proofErr w:type="gramEnd"/>
-          </w:p>
-        </w:tc>
-        <w:tc>
-          <w:tcPr>
-            <w:tcW w:w="1416" w:type="dxa"/>
-          </w:tcPr>
-          <w:p>
-            <w:pPr>
-              <w:jc w:val="center"/>
+            </w:pPr>
+            <w:proofErr w:type="spellStart"/>
+            <w:proofErr w:type="gramStart"/>
+            <w:r>
               <w:rPr>
                 <w:rFonts w:ascii="Times New Roman" w:eastAsia="Times New Roman" w:hAnsi="Times New Roman" w:cs="Times New Roman"/>
                 <w:b/>
@@ -1742,9 +1733,19 @@
                 <w:szCs w:val="20"/>
                 <w:lang w:eastAsia="pt-BR"/>
               </w:rPr>
-            </w:pPr>
-            <w:proofErr w:type="gramStart"/>
-            <w:r>
+              <w:t>precision</w:t>
+            </w:r>
+            <w:proofErr w:type="spellEnd"/>
+            <w:proofErr w:type="gramEnd"/>
+          </w:p>
+        </w:tc>
+        <w:tc>
+          <w:tcPr>
+            <w:tcW w:w="1416" w:type="dxa"/>
+          </w:tcPr>
+          <w:p>
+            <w:pPr>
+              <w:jc w:val="center"/>
               <w:rPr>
                 <w:rFonts w:ascii="Times New Roman" w:eastAsia="Times New Roman" w:hAnsi="Times New Roman" w:cs="Times New Roman"/>
                 <w:b/>
@@ -1753,18 +1754,9 @@
                 <w:szCs w:val="20"/>
                 <w:lang w:eastAsia="pt-BR"/>
               </w:rPr>
-              <w:t>recall</w:t>
-            </w:r>
-            <w:proofErr w:type="gramEnd"/>
-          </w:p>
-        </w:tc>
-        <w:tc>
-          <w:tcPr>
-            <w:tcW w:w="1416" w:type="dxa"/>
-          </w:tcPr>
-          <w:p>
-            <w:pPr>
-              <w:jc w:val="center"/>
+            </w:pPr>
+            <w:proofErr w:type="gramStart"/>
+            <w:r>
               <w:rPr>
                 <w:rFonts w:ascii="Times New Roman" w:eastAsia="Times New Roman" w:hAnsi="Times New Roman" w:cs="Times New Roman"/>
                 <w:b/>
@@ -1773,9 +1765,18 @@
                 <w:szCs w:val="20"/>
                 <w:lang w:eastAsia="pt-BR"/>
               </w:rPr>
-            </w:pPr>
-            <w:proofErr w:type="gramStart"/>
-            <w:r>
+              <w:t>recall</w:t>
+            </w:r>
+            <w:proofErr w:type="gramEnd"/>
+          </w:p>
+        </w:tc>
+        <w:tc>
+          <w:tcPr>
+            <w:tcW w:w="1416" w:type="dxa"/>
+          </w:tcPr>
+          <w:p>
+            <w:pPr>
+              <w:jc w:val="center"/>
               <w:rPr>
                 <w:rFonts w:ascii="Times New Roman" w:eastAsia="Times New Roman" w:hAnsi="Times New Roman" w:cs="Times New Roman"/>
                 <w:b/>
@@ -1784,9 +1785,8 @@
                 <w:szCs w:val="20"/>
                 <w:lang w:eastAsia="pt-BR"/>
               </w:rPr>
-              <w:t>f</w:t>
-            </w:r>
-            <w:proofErr w:type="gramEnd"/>
+            </w:pPr>
+            <w:proofErr w:type="gramStart"/>
             <w:r>
               <w:rPr>
                 <w:rFonts w:ascii="Times New Roman" w:eastAsia="Times New Roman" w:hAnsi="Times New Roman" w:cs="Times New Roman"/>
@@ -1796,6 +1796,18 @@
                 <w:szCs w:val="20"/>
                 <w:lang w:eastAsia="pt-BR"/>
               </w:rPr>
+              <w:t>f</w:t>
+            </w:r>
+            <w:proofErr w:type="gramEnd"/>
+            <w:r>
+              <w:rPr>
+                <w:rFonts w:ascii="Times New Roman" w:eastAsia="Times New Roman" w:hAnsi="Times New Roman" w:cs="Times New Roman"/>
+                <w:b/>
+                <w:bCs/>
+                <w:sz w:val="20"/>
+                <w:szCs w:val="20"/>
+                <w:lang w:eastAsia="pt-BR"/>
+              </w:rPr>
               <w:t>1-score</w:t>
             </w:r>
           </w:p>
@@ -1853,47 +1865,39 @@
             <w:pPr>
               <w:jc w:val="right"/>
               <w:rPr>
-                <w:rFonts w:ascii="Times New Roman" w:eastAsia="Times New Roman" w:hAnsi="Times New Roman" w:cs="Times New Roman"/>
-                <w:color w:val="000000"/>
-                <w:sz w:val="20"/>
-                <w:szCs w:val="20"/>
-                <w:lang w:eastAsia="pt-BR"/>
-              </w:rPr>
-            </w:pPr>
-            <w:r>
-              <w:rPr>
-                <w:rFonts w:ascii="Times New Roman" w:eastAsia="Times New Roman" w:hAnsi="Times New Roman" w:cs="Times New Roman"/>
-                <w:color w:val="000000"/>
-                <w:sz w:val="20"/>
-                <w:szCs w:val="20"/>
-                <w:lang w:eastAsia="pt-BR"/>
-              </w:rPr>
-              <w:t>30</w:t>
-            </w:r>
-          </w:p>
-        </w:tc>
-        <w:tc>
-          <w:tcPr>
-            <w:tcW w:w="1416" w:type="dxa"/>
-            <w:noWrap/>
-          </w:tcPr>
-          <w:p>
-            <w:pPr>
-              <w:jc w:val="right"/>
-              <w:rPr>
-                <w:rFonts w:ascii="Times New Roman" w:eastAsia="Times New Roman" w:hAnsi="Times New Roman" w:cs="Times New Roman"/>
-                <w:color w:val="000000"/>
-                <w:sz w:val="20"/>
-                <w:szCs w:val="20"/>
-                <w:lang w:eastAsia="pt-BR"/>
-              </w:rPr>
-            </w:pPr>
-            <w:r>
-              <w:rPr>
-                <w:rFonts w:ascii="Times New Roman" w:eastAsia="Times New Roman" w:hAnsi="Times New Roman" w:cs="Times New Roman"/>
-                <w:color w:val="000000"/>
-                <w:sz w:val="20"/>
-                <w:szCs w:val="20"/>
+                <w:rFonts w:ascii="Calibri" w:eastAsia="Times New Roman" w:hAnsi="Calibri" w:cs="Calibri"/>
+                <w:color w:val="000000"/>
+                <w:lang w:eastAsia="pt-BR"/>
+              </w:rPr>
+            </w:pPr>
+            <w:r>
+              <w:rPr>
+                <w:rFonts w:ascii="Calibri" w:eastAsia="Times New Roman" w:hAnsi="Calibri" w:cs="Calibri"/>
+                <w:color w:val="000000"/>
+                <w:lang w:eastAsia="pt-BR"/>
+              </w:rPr>
+              <w:t>20</w:t>
+            </w:r>
+          </w:p>
+        </w:tc>
+        <w:tc>
+          <w:tcPr>
+            <w:tcW w:w="1416" w:type="dxa"/>
+            <w:noWrap/>
+          </w:tcPr>
+          <w:p>
+            <w:pPr>
+              <w:jc w:val="right"/>
+              <w:rPr>
+                <w:rFonts w:ascii="Calibri" w:eastAsia="Times New Roman" w:hAnsi="Calibri" w:cs="Calibri"/>
+                <w:color w:val="000000"/>
+                <w:lang w:eastAsia="pt-BR"/>
+              </w:rPr>
+            </w:pPr>
+            <w:r>
+              <w:rPr>
+                <w:rFonts w:ascii="Calibri" w:eastAsia="Times New Roman" w:hAnsi="Calibri" w:cs="Calibri"/>
+                <w:color w:val="000000"/>
                 <w:lang w:eastAsia="pt-BR"/>
               </w:rPr>
               <w:t>0,858776728</w:t>
@@ -1909,78 +1913,66 @@
             <w:pPr>
               <w:jc w:val="right"/>
               <w:rPr>
-                <w:rFonts w:ascii="Times New Roman" w:eastAsia="Times New Roman" w:hAnsi="Times New Roman" w:cs="Times New Roman"/>
-                <w:color w:val="000000"/>
-                <w:sz w:val="20"/>
-                <w:szCs w:val="20"/>
-                <w:lang w:eastAsia="pt-BR"/>
-              </w:rPr>
-            </w:pPr>
-            <w:r>
-              <w:rPr>
-                <w:rFonts w:ascii="Times New Roman" w:eastAsia="Times New Roman" w:hAnsi="Times New Roman" w:cs="Times New Roman"/>
-                <w:color w:val="000000"/>
-                <w:sz w:val="20"/>
-                <w:szCs w:val="20"/>
-                <w:lang w:eastAsia="pt-BR"/>
-              </w:rPr>
-              <w:t>0,867788462</w:t>
-            </w:r>
-          </w:p>
-        </w:tc>
-        <w:tc>
-          <w:tcPr>
-            <w:tcW w:w="1416" w:type="dxa"/>
-            <w:noWrap/>
-          </w:tcPr>
-          <w:p>
-            <w:pPr>
-              <w:jc w:val="right"/>
-              <w:rPr>
-                <w:rFonts w:ascii="Times New Roman" w:eastAsia="Times New Roman" w:hAnsi="Times New Roman" w:cs="Times New Roman"/>
-                <w:color w:val="000000"/>
-                <w:sz w:val="20"/>
-                <w:szCs w:val="20"/>
-                <w:lang w:eastAsia="pt-BR"/>
-              </w:rPr>
-            </w:pPr>
-            <w:r>
-              <w:rPr>
-                <w:rFonts w:ascii="Times New Roman" w:eastAsia="Times New Roman" w:hAnsi="Times New Roman" w:cs="Times New Roman"/>
-                <w:color w:val="000000"/>
-                <w:sz w:val="20"/>
-                <w:szCs w:val="20"/>
-                <w:lang w:eastAsia="pt-BR"/>
-              </w:rPr>
-              <w:t>0,957559682</w:t>
-            </w:r>
-          </w:p>
-        </w:tc>
-        <w:tc>
-          <w:tcPr>
-            <w:tcW w:w="1416" w:type="dxa"/>
-            <w:noWrap/>
-          </w:tcPr>
-          <w:p>
-            <w:pPr>
-              <w:jc w:val="right"/>
-              <w:rPr>
-                <w:rFonts w:ascii="Times New Roman" w:eastAsia="Times New Roman" w:hAnsi="Times New Roman" w:cs="Times New Roman"/>
-                <w:color w:val="000000"/>
-                <w:sz w:val="20"/>
-                <w:szCs w:val="20"/>
-                <w:lang w:eastAsia="pt-BR"/>
-              </w:rPr>
-            </w:pPr>
-            <w:r>
-              <w:rPr>
-                <w:rFonts w:ascii="Times New Roman" w:eastAsia="Times New Roman" w:hAnsi="Times New Roman" w:cs="Times New Roman"/>
-                <w:color w:val="000000"/>
-                <w:sz w:val="20"/>
-                <w:szCs w:val="20"/>
-                <w:lang w:eastAsia="pt-BR"/>
-              </w:rPr>
-              <w:t>0,910466583</w:t>
+                <w:rFonts w:ascii="Calibri" w:eastAsia="Times New Roman" w:hAnsi="Calibri" w:cs="Calibri"/>
+                <w:color w:val="000000"/>
+                <w:lang w:eastAsia="pt-BR"/>
+              </w:rPr>
+            </w:pPr>
+            <w:r>
+              <w:rPr>
+                <w:rFonts w:ascii="Calibri" w:eastAsia="Times New Roman" w:hAnsi="Calibri" w:cs="Calibri"/>
+                <w:color w:val="000000"/>
+                <w:lang w:eastAsia="pt-BR"/>
+              </w:rPr>
+              <w:t>0,8101983</w:t>
+            </w:r>
+          </w:p>
+        </w:tc>
+        <w:tc>
+          <w:tcPr>
+            <w:tcW w:w="1416" w:type="dxa"/>
+            <w:noWrap/>
+          </w:tcPr>
+          <w:p>
+            <w:pPr>
+              <w:jc w:val="right"/>
+              <w:rPr>
+                <w:rFonts w:ascii="Calibri" w:eastAsia="Times New Roman" w:hAnsi="Calibri" w:cs="Calibri"/>
+                <w:color w:val="000000"/>
+                <w:lang w:eastAsia="pt-BR"/>
+              </w:rPr>
+            </w:pPr>
+            <w:r>
+              <w:rPr>
+                <w:rFonts w:ascii="Calibri" w:eastAsia="Times New Roman" w:hAnsi="Calibri" w:cs="Calibri"/>
+                <w:color w:val="000000"/>
+                <w:lang w:eastAsia="pt-BR"/>
+              </w:rPr>
+              <w:t>0,568588469</w:t>
+            </w:r>
+          </w:p>
+        </w:tc>
+        <w:tc>
+          <w:tcPr>
+            <w:tcW w:w="1416" w:type="dxa"/>
+            <w:noWrap/>
+          </w:tcPr>
+          <w:p>
+            <w:pPr>
+              <w:jc w:val="right"/>
+              <w:rPr>
+                <w:rFonts w:ascii="Calibri" w:eastAsia="Times New Roman" w:hAnsi="Calibri" w:cs="Calibri"/>
+                <w:color w:val="000000"/>
+                <w:lang w:eastAsia="pt-BR"/>
+              </w:rPr>
+            </w:pPr>
+            <w:r>
+              <w:rPr>
+                <w:rFonts w:ascii="Calibri" w:eastAsia="Times New Roman" w:hAnsi="Calibri" w:cs="Calibri"/>
+                <w:color w:val="000000"/>
+                <w:lang w:eastAsia="pt-BR"/>
+              </w:rPr>
+              <w:t>0,668224299</w:t>
             </w:r>
           </w:p>
         </w:tc>
@@ -2037,19 +2029,15 @@
             <w:pPr>
               <w:jc w:val="right"/>
               <w:rPr>
-                <w:rFonts w:ascii="Times New Roman" w:eastAsia="Times New Roman" w:hAnsi="Times New Roman" w:cs="Times New Roman"/>
-                <w:color w:val="000000"/>
-                <w:sz w:val="20"/>
-                <w:szCs w:val="20"/>
-                <w:lang w:eastAsia="pt-BR"/>
-              </w:rPr>
-            </w:pPr>
-            <w:r>
-              <w:rPr>
-                <w:rFonts w:ascii="Times New Roman" w:eastAsia="Times New Roman" w:hAnsi="Times New Roman" w:cs="Times New Roman"/>
-                <w:color w:val="000000"/>
-                <w:sz w:val="20"/>
-                <w:szCs w:val="20"/>
+                <w:rFonts w:ascii="Calibri" w:eastAsia="Times New Roman" w:hAnsi="Calibri" w:cs="Calibri"/>
+                <w:color w:val="000000"/>
+                <w:lang w:eastAsia="pt-BR"/>
+              </w:rPr>
+            </w:pPr>
+            <w:r>
+              <w:rPr>
+                <w:rFonts w:ascii="Calibri" w:eastAsia="Times New Roman" w:hAnsi="Calibri" w:cs="Calibri"/>
+                <w:color w:val="000000"/>
                 <w:lang w:eastAsia="pt-BR"/>
               </w:rPr>
               <w:t>30</w:t>
@@ -2065,106 +2053,90 @@
             <w:pPr>
               <w:jc w:val="right"/>
               <w:rPr>
-                <w:rFonts w:ascii="Times New Roman" w:eastAsia="Times New Roman" w:hAnsi="Times New Roman" w:cs="Times New Roman"/>
-                <w:color w:val="000000"/>
-                <w:sz w:val="20"/>
-                <w:szCs w:val="20"/>
-                <w:lang w:eastAsia="pt-BR"/>
-              </w:rPr>
-            </w:pPr>
-            <w:r>
-              <w:rPr>
-                <w:rFonts w:ascii="Times New Roman" w:eastAsia="Times New Roman" w:hAnsi="Times New Roman" w:cs="Times New Roman"/>
-                <w:color w:val="000000"/>
-                <w:sz w:val="20"/>
-                <w:szCs w:val="20"/>
-                <w:lang w:eastAsia="pt-BR"/>
-              </w:rPr>
-              <w:t>0,858610973</w:t>
-            </w:r>
-          </w:p>
-        </w:tc>
-        <w:tc>
-          <w:tcPr>
-            <w:tcW w:w="1416" w:type="dxa"/>
-            <w:noWrap/>
-          </w:tcPr>
-          <w:p>
-            <w:pPr>
-              <w:jc w:val="right"/>
-              <w:rPr>
-                <w:rFonts w:ascii="Times New Roman" w:eastAsia="Times New Roman" w:hAnsi="Times New Roman" w:cs="Times New Roman"/>
-                <w:color w:val="000000"/>
-                <w:sz w:val="20"/>
-                <w:szCs w:val="20"/>
-                <w:lang w:eastAsia="pt-BR"/>
-              </w:rPr>
-            </w:pPr>
-            <w:r>
-              <w:rPr>
-                <w:rFonts w:ascii="Times New Roman" w:eastAsia="Times New Roman" w:hAnsi="Times New Roman" w:cs="Times New Roman"/>
-                <w:color w:val="000000"/>
-                <w:sz w:val="20"/>
-                <w:szCs w:val="20"/>
-                <w:lang w:eastAsia="pt-BR"/>
-              </w:rPr>
-              <w:t>0,867467467</w:t>
-            </w:r>
-          </w:p>
-        </w:tc>
-        <w:tc>
-          <w:tcPr>
-            <w:tcW w:w="1416" w:type="dxa"/>
-            <w:noWrap/>
-          </w:tcPr>
-          <w:p>
-            <w:pPr>
-              <w:jc w:val="right"/>
-              <w:rPr>
-                <w:rFonts w:ascii="Times New Roman" w:eastAsia="Times New Roman" w:hAnsi="Times New Roman" w:cs="Times New Roman"/>
-                <w:color w:val="000000"/>
-                <w:sz w:val="20"/>
-                <w:szCs w:val="20"/>
-                <w:lang w:eastAsia="pt-BR"/>
-              </w:rPr>
-            </w:pPr>
-            <w:r>
-              <w:rPr>
-                <w:rFonts w:ascii="Times New Roman" w:eastAsia="Times New Roman" w:hAnsi="Times New Roman" w:cs="Times New Roman"/>
-                <w:color w:val="000000"/>
-                <w:sz w:val="20"/>
-                <w:szCs w:val="20"/>
-                <w:lang w:eastAsia="pt-BR"/>
-              </w:rPr>
-              <w:t>0,957780725</w:t>
-            </w:r>
-          </w:p>
-        </w:tc>
-        <w:tc>
-          <w:tcPr>
-            <w:tcW w:w="1416" w:type="dxa"/>
-            <w:noWrap/>
-          </w:tcPr>
-          <w:p>
-            <w:pPr>
-              <w:jc w:val="right"/>
-              <w:rPr>
-                <w:rFonts w:ascii="Times New Roman" w:eastAsia="Times New Roman" w:hAnsi="Times New Roman" w:cs="Times New Roman"/>
-                <w:color w:val="000000"/>
-                <w:sz w:val="20"/>
-                <w:szCs w:val="20"/>
-                <w:lang w:eastAsia="pt-BR"/>
-              </w:rPr>
-            </w:pPr>
-            <w:r>
-              <w:rPr>
-                <w:rFonts w:ascii="Times New Roman" w:eastAsia="Times New Roman" w:hAnsi="Times New Roman" w:cs="Times New Roman"/>
-                <w:color w:val="000000"/>
-                <w:sz w:val="20"/>
-                <w:szCs w:val="20"/>
-                <w:lang w:eastAsia="pt-BR"/>
-              </w:rPr>
-              <w:t>0,910389747</w:t>
+                <w:rFonts w:ascii="Calibri" w:eastAsia="Times New Roman" w:hAnsi="Calibri" w:cs="Calibri"/>
+                <w:color w:val="000000"/>
+                <w:lang w:eastAsia="pt-BR"/>
+              </w:rPr>
+            </w:pPr>
+            <w:r>
+              <w:rPr>
+                <w:rFonts w:ascii="Calibri" w:eastAsia="Times New Roman" w:hAnsi="Calibri" w:cs="Calibri"/>
+                <w:color w:val="000000"/>
+                <w:lang w:eastAsia="pt-BR"/>
+              </w:rPr>
+              <w:t>0,858776728</w:t>
+            </w:r>
+          </w:p>
+        </w:tc>
+        <w:tc>
+          <w:tcPr>
+            <w:tcW w:w="1416" w:type="dxa"/>
+            <w:noWrap/>
+          </w:tcPr>
+          <w:p>
+            <w:pPr>
+              <w:jc w:val="right"/>
+              <w:rPr>
+                <w:rFonts w:ascii="Calibri" w:eastAsia="Times New Roman" w:hAnsi="Calibri" w:cs="Calibri"/>
+                <w:color w:val="000000"/>
+                <w:lang w:eastAsia="pt-BR"/>
+              </w:rPr>
+            </w:pPr>
+            <w:r>
+              <w:rPr>
+                <w:rFonts w:ascii="Calibri" w:eastAsia="Times New Roman" w:hAnsi="Calibri" w:cs="Calibri"/>
+                <w:color w:val="000000"/>
+                <w:lang w:eastAsia="pt-BR"/>
+              </w:rPr>
+              <w:t>0,81556196</w:t>
+            </w:r>
+          </w:p>
+        </w:tc>
+        <w:tc>
+          <w:tcPr>
+            <w:tcW w:w="1416" w:type="dxa"/>
+            <w:noWrap/>
+          </w:tcPr>
+          <w:p>
+            <w:pPr>
+              <w:jc w:val="right"/>
+              <w:rPr>
+                <w:rFonts w:ascii="Calibri" w:eastAsia="Times New Roman" w:hAnsi="Calibri" w:cs="Calibri"/>
+                <w:color w:val="000000"/>
+                <w:lang w:eastAsia="pt-BR"/>
+              </w:rPr>
+            </w:pPr>
+            <w:r>
+              <w:rPr>
+                <w:rFonts w:ascii="Calibri" w:eastAsia="Times New Roman" w:hAnsi="Calibri" w:cs="Calibri"/>
+                <w:color w:val="000000"/>
+                <w:lang w:eastAsia="pt-BR"/>
+              </w:rPr>
+              <w:t>0,562624254</w:t>
+            </w:r>
+          </w:p>
+        </w:tc>
+        <w:tc>
+          <w:tcPr>
+            <w:tcW w:w="1416" w:type="dxa"/>
+            <w:noWrap/>
+          </w:tcPr>
+          <w:p>
+            <w:pPr>
+              <w:jc w:val="right"/>
+              <w:rPr>
+                <w:rFonts w:ascii="Calibri" w:eastAsia="Times New Roman" w:hAnsi="Calibri" w:cs="Calibri"/>
+                <w:color w:val="000000"/>
+                <w:lang w:eastAsia="pt-BR"/>
+              </w:rPr>
+            </w:pPr>
+            <w:r>
+              <w:rPr>
+                <w:rFonts w:ascii="Calibri" w:eastAsia="Times New Roman" w:hAnsi="Calibri" w:cs="Calibri"/>
+                <w:color w:val="000000"/>
+                <w:lang w:eastAsia="pt-BR"/>
+              </w:rPr>
+              <w:t>0,665882353</w:t>
             </w:r>
           </w:p>
         </w:tc>
@@ -2221,19 +2193,15 @@
             <w:pPr>
               <w:jc w:val="right"/>
               <w:rPr>
-                <w:rFonts w:ascii="Times New Roman" w:eastAsia="Times New Roman" w:hAnsi="Times New Roman" w:cs="Times New Roman"/>
-                <w:color w:val="000000"/>
-                <w:sz w:val="20"/>
-                <w:szCs w:val="20"/>
-                <w:lang w:eastAsia="pt-BR"/>
-              </w:rPr>
-            </w:pPr>
-            <w:r>
-              <w:rPr>
-                <w:rFonts w:ascii="Times New Roman" w:eastAsia="Times New Roman" w:hAnsi="Times New Roman" w:cs="Times New Roman"/>
-                <w:color w:val="000000"/>
-                <w:sz w:val="20"/>
-                <w:szCs w:val="20"/>
+                <w:rFonts w:ascii="Calibri" w:eastAsia="Times New Roman" w:hAnsi="Calibri" w:cs="Calibri"/>
+                <w:color w:val="000000"/>
+                <w:lang w:eastAsia="pt-BR"/>
+              </w:rPr>
+            </w:pPr>
+            <w:r>
+              <w:rPr>
+                <w:rFonts w:ascii="Calibri" w:eastAsia="Times New Roman" w:hAnsi="Calibri" w:cs="Calibri"/>
+                <w:color w:val="000000"/>
                 <w:lang w:eastAsia="pt-BR"/>
               </w:rPr>
               <w:t>20</w:t>
@@ -2249,106 +2217,90 @@
             <w:pPr>
               <w:jc w:val="right"/>
               <w:rPr>
-                <w:rFonts w:ascii="Times New Roman" w:eastAsia="Times New Roman" w:hAnsi="Times New Roman" w:cs="Times New Roman"/>
-                <w:color w:val="000000"/>
-                <w:sz w:val="20"/>
-                <w:szCs w:val="20"/>
-                <w:lang w:eastAsia="pt-BR"/>
-              </w:rPr>
-            </w:pPr>
-            <w:r>
-              <w:rPr>
-                <w:rFonts w:ascii="Times New Roman" w:eastAsia="Times New Roman" w:hAnsi="Times New Roman" w:cs="Times New Roman"/>
-                <w:color w:val="000000"/>
-                <w:sz w:val="20"/>
-                <w:szCs w:val="20"/>
-                <w:lang w:eastAsia="pt-BR"/>
-              </w:rPr>
-              <w:t>0,858776728</w:t>
-            </w:r>
-          </w:p>
-        </w:tc>
-        <w:tc>
-          <w:tcPr>
-            <w:tcW w:w="1416" w:type="dxa"/>
-            <w:noWrap/>
-          </w:tcPr>
-          <w:p>
-            <w:pPr>
-              <w:jc w:val="right"/>
-              <w:rPr>
-                <w:rFonts w:ascii="Times New Roman" w:eastAsia="Times New Roman" w:hAnsi="Times New Roman" w:cs="Times New Roman"/>
-                <w:color w:val="000000"/>
-                <w:sz w:val="20"/>
-                <w:szCs w:val="20"/>
-                <w:lang w:eastAsia="pt-BR"/>
-              </w:rPr>
-            </w:pPr>
-            <w:r>
-              <w:rPr>
-                <w:rFonts w:ascii="Times New Roman" w:eastAsia="Times New Roman" w:hAnsi="Times New Roman" w:cs="Times New Roman"/>
-                <w:color w:val="000000"/>
-                <w:sz w:val="20"/>
-                <w:szCs w:val="20"/>
-                <w:lang w:eastAsia="pt-BR"/>
-              </w:rPr>
-              <w:t>0,869119421</w:t>
-            </w:r>
-          </w:p>
-        </w:tc>
-        <w:tc>
-          <w:tcPr>
-            <w:tcW w:w="1416" w:type="dxa"/>
-            <w:noWrap/>
-          </w:tcPr>
-          <w:p>
-            <w:pPr>
-              <w:jc w:val="right"/>
-              <w:rPr>
-                <w:rFonts w:ascii="Times New Roman" w:eastAsia="Times New Roman" w:hAnsi="Times New Roman" w:cs="Times New Roman"/>
-                <w:color w:val="000000"/>
-                <w:sz w:val="20"/>
-                <w:szCs w:val="20"/>
-                <w:lang w:eastAsia="pt-BR"/>
-              </w:rPr>
-            </w:pPr>
-            <w:r>
-              <w:rPr>
-                <w:rFonts w:ascii="Times New Roman" w:eastAsia="Times New Roman" w:hAnsi="Times New Roman" w:cs="Times New Roman"/>
-                <w:color w:val="000000"/>
-                <w:sz w:val="20"/>
-                <w:szCs w:val="20"/>
-                <w:lang w:eastAsia="pt-BR"/>
-              </w:rPr>
-              <w:t>0,955570292</w:t>
-            </w:r>
-          </w:p>
-        </w:tc>
-        <w:tc>
-          <w:tcPr>
-            <w:tcW w:w="1416" w:type="dxa"/>
-            <w:noWrap/>
-          </w:tcPr>
-          <w:p>
-            <w:pPr>
-              <w:jc w:val="right"/>
-              <w:rPr>
-                <w:rFonts w:ascii="Times New Roman" w:eastAsia="Times New Roman" w:hAnsi="Times New Roman" w:cs="Times New Roman"/>
-                <w:color w:val="000000"/>
-                <w:sz w:val="20"/>
-                <w:szCs w:val="20"/>
-                <w:lang w:eastAsia="pt-BR"/>
-              </w:rPr>
-            </w:pPr>
-            <w:r>
-              <w:rPr>
-                <w:rFonts w:ascii="Times New Roman" w:eastAsia="Times New Roman" w:hAnsi="Times New Roman" w:cs="Times New Roman"/>
-                <w:color w:val="000000"/>
-                <w:sz w:val="20"/>
-                <w:szCs w:val="20"/>
-                <w:lang w:eastAsia="pt-BR"/>
-              </w:rPr>
-              <w:t>0,910296905</w:t>
+                <w:rFonts w:ascii="Calibri" w:eastAsia="Times New Roman" w:hAnsi="Calibri" w:cs="Calibri"/>
+                <w:color w:val="000000"/>
+                <w:lang w:eastAsia="pt-BR"/>
+              </w:rPr>
+            </w:pPr>
+            <w:r>
+              <w:rPr>
+                <w:rFonts w:ascii="Calibri" w:eastAsia="Times New Roman" w:hAnsi="Calibri" w:cs="Calibri"/>
+                <w:color w:val="000000"/>
+                <w:lang w:eastAsia="pt-BR"/>
+              </w:rPr>
+              <w:t>0,857782198</w:t>
+            </w:r>
+          </w:p>
+        </w:tc>
+        <w:tc>
+          <w:tcPr>
+            <w:tcW w:w="1416" w:type="dxa"/>
+            <w:noWrap/>
+          </w:tcPr>
+          <w:p>
+            <w:pPr>
+              <w:jc w:val="right"/>
+              <w:rPr>
+                <w:rFonts w:ascii="Calibri" w:eastAsia="Times New Roman" w:hAnsi="Calibri" w:cs="Calibri"/>
+                <w:color w:val="000000"/>
+                <w:lang w:eastAsia="pt-BR"/>
+              </w:rPr>
+            </w:pPr>
+            <w:r>
+              <w:rPr>
+                <w:rFonts w:ascii="Calibri" w:eastAsia="Times New Roman" w:hAnsi="Calibri" w:cs="Calibri"/>
+                <w:color w:val="000000"/>
+                <w:lang w:eastAsia="pt-BR"/>
+              </w:rPr>
+              <w:t>0,808530806</w:t>
+            </w:r>
+          </w:p>
+        </w:tc>
+        <w:tc>
+          <w:tcPr>
+            <w:tcW w:w="1416" w:type="dxa"/>
+            <w:noWrap/>
+          </w:tcPr>
+          <w:p>
+            <w:pPr>
+              <w:jc w:val="right"/>
+              <w:rPr>
+                <w:rFonts w:ascii="Calibri" w:eastAsia="Times New Roman" w:hAnsi="Calibri" w:cs="Calibri"/>
+                <w:color w:val="000000"/>
+                <w:lang w:eastAsia="pt-BR"/>
+              </w:rPr>
+            </w:pPr>
+            <w:r>
+              <w:rPr>
+                <w:rFonts w:ascii="Calibri" w:eastAsia="Times New Roman" w:hAnsi="Calibri" w:cs="Calibri"/>
+                <w:color w:val="000000"/>
+                <w:lang w:eastAsia="pt-BR"/>
+              </w:rPr>
+              <w:t>0,565275017</w:t>
+            </w:r>
+          </w:p>
+        </w:tc>
+        <w:tc>
+          <w:tcPr>
+            <w:tcW w:w="1416" w:type="dxa"/>
+            <w:noWrap/>
+          </w:tcPr>
+          <w:p>
+            <w:pPr>
+              <w:jc w:val="right"/>
+              <w:rPr>
+                <w:rFonts w:ascii="Calibri" w:eastAsia="Times New Roman" w:hAnsi="Calibri" w:cs="Calibri"/>
+                <w:color w:val="000000"/>
+                <w:lang w:eastAsia="pt-BR"/>
+              </w:rPr>
+            </w:pPr>
+            <w:r>
+              <w:rPr>
+                <w:rFonts w:ascii="Calibri" w:eastAsia="Times New Roman" w:hAnsi="Calibri" w:cs="Calibri"/>
+                <w:color w:val="000000"/>
+                <w:lang w:eastAsia="pt-BR"/>
+              </w:rPr>
+              <w:t>0,665366615</w:t>
             </w:r>
           </w:p>
         </w:tc>
@@ -2365,31 +2317,27 @@
           <w:p>
             <w:pPr>
               <w:rPr>
-                <w:rFonts w:ascii="Times New Roman" w:eastAsia="Times New Roman" w:hAnsi="Times New Roman" w:cs="Times New Roman"/>
-                <w:color w:val="000000"/>
-                <w:sz w:val="20"/>
-                <w:szCs w:val="20"/>
+                <w:rFonts w:ascii="Calibri" w:eastAsia="Times New Roman" w:hAnsi="Calibri" w:cs="Calibri"/>
+                <w:color w:val="000000"/>
                 <w:lang w:eastAsia="pt-BR"/>
               </w:rPr>
             </w:pPr>
             <w:proofErr w:type="spellStart"/>
-            <w:r>
-              <w:rPr>
-                <w:rFonts w:ascii="Times New Roman" w:eastAsia="Times New Roman" w:hAnsi="Times New Roman" w:cs="Times New Roman"/>
-                <w:color w:val="000000"/>
-                <w:sz w:val="20"/>
-                <w:szCs w:val="20"/>
-                <w:lang w:eastAsia="pt-BR"/>
-              </w:rPr>
-              <w:t>Logistic</w:t>
+            <w:proofErr w:type="gramStart"/>
+            <w:r>
+              <w:rPr>
+                <w:rFonts w:ascii="Calibri" w:eastAsia="Times New Roman" w:hAnsi="Calibri" w:cs="Calibri"/>
+                <w:color w:val="000000"/>
+                <w:lang w:eastAsia="pt-BR"/>
+              </w:rPr>
+              <w:t>logistic</w:t>
             </w:r>
             <w:proofErr w:type="spellEnd"/>
-            <w:r>
-              <w:rPr>
-                <w:rFonts w:ascii="Times New Roman" w:eastAsia="Times New Roman" w:hAnsi="Times New Roman" w:cs="Times New Roman"/>
-                <w:color w:val="000000"/>
-                <w:sz w:val="20"/>
-                <w:szCs w:val="20"/>
+            <w:proofErr w:type="gramEnd"/>
+            <w:r>
+              <w:rPr>
+                <w:rFonts w:ascii="Calibri" w:eastAsia="Times New Roman" w:hAnsi="Calibri" w:cs="Calibri"/>
+                <w:color w:val="000000"/>
                 <w:lang w:eastAsia="pt-BR"/>
               </w:rPr>
               <w:t xml:space="preserve"> </w:t>
@@ -2397,13 +2345,11 @@
             <w:proofErr w:type="spellStart"/>
             <w:r>
               <w:rPr>
-                <w:rFonts w:ascii="Times New Roman" w:eastAsia="Times New Roman" w:hAnsi="Times New Roman" w:cs="Times New Roman"/>
-                <w:color w:val="000000"/>
-                <w:sz w:val="20"/>
-                <w:szCs w:val="20"/>
-                <w:lang w:eastAsia="pt-BR"/>
-              </w:rPr>
-              <w:t>Regression</w:t>
+                <w:rFonts w:ascii="Calibri" w:eastAsia="Times New Roman" w:hAnsi="Calibri" w:cs="Calibri"/>
+                <w:color w:val="000000"/>
+                <w:lang w:eastAsia="pt-BR"/>
+              </w:rPr>
+              <w:t>regression</w:t>
             </w:r>
             <w:proofErr w:type="spellEnd"/>
           </w:p>
@@ -2417,19 +2363,15 @@
             <w:pPr>
               <w:jc w:val="right"/>
               <w:rPr>
-                <w:rFonts w:ascii="Times New Roman" w:eastAsia="Times New Roman" w:hAnsi="Times New Roman" w:cs="Times New Roman"/>
-                <w:color w:val="000000"/>
-                <w:sz w:val="20"/>
-                <w:szCs w:val="20"/>
-                <w:lang w:eastAsia="pt-BR"/>
-              </w:rPr>
-            </w:pPr>
-            <w:r>
-              <w:rPr>
-                <w:rFonts w:ascii="Times New Roman" w:eastAsia="Times New Roman" w:hAnsi="Times New Roman" w:cs="Times New Roman"/>
-                <w:color w:val="000000"/>
-                <w:sz w:val="20"/>
-                <w:szCs w:val="20"/>
+                <w:rFonts w:ascii="Calibri" w:eastAsia="Times New Roman" w:hAnsi="Calibri" w:cs="Calibri"/>
+                <w:color w:val="000000"/>
+                <w:lang w:eastAsia="pt-BR"/>
+              </w:rPr>
+            </w:pPr>
+            <w:r>
+              <w:rPr>
+                <w:rFonts w:ascii="Calibri" w:eastAsia="Times New Roman" w:hAnsi="Calibri" w:cs="Calibri"/>
+                <w:color w:val="000000"/>
                 <w:lang w:eastAsia="pt-BR"/>
               </w:rPr>
               <w:t>30</w:t>
@@ -2445,19 +2387,15 @@
             <w:pPr>
               <w:jc w:val="right"/>
               <w:rPr>
-                <w:rFonts w:ascii="Times New Roman" w:eastAsia="Times New Roman" w:hAnsi="Times New Roman" w:cs="Times New Roman"/>
-                <w:color w:val="000000"/>
-                <w:sz w:val="20"/>
-                <w:szCs w:val="20"/>
-                <w:lang w:eastAsia="pt-BR"/>
-              </w:rPr>
-            </w:pPr>
-            <w:r>
-              <w:rPr>
-                <w:rFonts w:ascii="Times New Roman" w:eastAsia="Times New Roman" w:hAnsi="Times New Roman" w:cs="Times New Roman"/>
-                <w:color w:val="000000"/>
-                <w:sz w:val="20"/>
-                <w:szCs w:val="20"/>
+                <w:rFonts w:ascii="Calibri" w:eastAsia="Times New Roman" w:hAnsi="Calibri" w:cs="Calibri"/>
+                <w:color w:val="000000"/>
+                <w:lang w:eastAsia="pt-BR"/>
+              </w:rPr>
+            </w:pPr>
+            <w:r>
+              <w:rPr>
+                <w:rFonts w:ascii="Calibri" w:eastAsia="Times New Roman" w:hAnsi="Calibri" w:cs="Calibri"/>
+                <w:color w:val="000000"/>
                 <w:lang w:eastAsia="pt-BR"/>
               </w:rPr>
               <w:t>0,846842367</w:t>
@@ -2473,78 +2411,66 @@
             <w:pPr>
               <w:jc w:val="right"/>
               <w:rPr>
-                <w:rFonts w:ascii="Times New Roman" w:eastAsia="Times New Roman" w:hAnsi="Times New Roman" w:cs="Times New Roman"/>
-                <w:color w:val="000000"/>
-                <w:sz w:val="20"/>
-                <w:szCs w:val="20"/>
-                <w:lang w:eastAsia="pt-BR"/>
-              </w:rPr>
-            </w:pPr>
-            <w:r>
-              <w:rPr>
-                <w:rFonts w:ascii="Times New Roman" w:eastAsia="Times New Roman" w:hAnsi="Times New Roman" w:cs="Times New Roman"/>
-                <w:color w:val="000000"/>
-                <w:sz w:val="20"/>
-                <w:szCs w:val="20"/>
-                <w:lang w:eastAsia="pt-BR"/>
-              </w:rPr>
-              <w:t>0,867647059</w:t>
-            </w:r>
-          </w:p>
-        </w:tc>
-        <w:tc>
-          <w:tcPr>
-            <w:tcW w:w="1416" w:type="dxa"/>
-            <w:noWrap/>
-          </w:tcPr>
-          <w:p>
-            <w:pPr>
-              <w:jc w:val="right"/>
-              <w:rPr>
-                <w:rFonts w:ascii="Times New Roman" w:eastAsia="Times New Roman" w:hAnsi="Times New Roman" w:cs="Times New Roman"/>
-                <w:color w:val="000000"/>
-                <w:sz w:val="20"/>
-                <w:szCs w:val="20"/>
-                <w:lang w:eastAsia="pt-BR"/>
-              </w:rPr>
-            </w:pPr>
-            <w:r>
-              <w:rPr>
-                <w:rFonts w:ascii="Times New Roman" w:eastAsia="Times New Roman" w:hAnsi="Times New Roman" w:cs="Times New Roman"/>
-                <w:color w:val="000000"/>
-                <w:sz w:val="20"/>
-                <w:szCs w:val="20"/>
-                <w:lang w:eastAsia="pt-BR"/>
-              </w:rPr>
-              <w:t>0,938992042</w:t>
-            </w:r>
-          </w:p>
-        </w:tc>
-        <w:tc>
-          <w:tcPr>
-            <w:tcW w:w="1416" w:type="dxa"/>
-            <w:noWrap/>
-          </w:tcPr>
-          <w:p>
-            <w:pPr>
-              <w:jc w:val="right"/>
-              <w:rPr>
-                <w:rFonts w:ascii="Times New Roman" w:eastAsia="Times New Roman" w:hAnsi="Times New Roman" w:cs="Times New Roman"/>
-                <w:color w:val="000000"/>
-                <w:sz w:val="20"/>
-                <w:szCs w:val="20"/>
-                <w:lang w:eastAsia="pt-BR"/>
-              </w:rPr>
-            </w:pPr>
-            <w:r>
-              <w:rPr>
-                <w:rFonts w:ascii="Times New Roman" w:eastAsia="Times New Roman" w:hAnsi="Times New Roman" w:cs="Times New Roman"/>
-                <w:color w:val="000000"/>
-                <w:sz w:val="20"/>
-                <w:szCs w:val="20"/>
-                <w:lang w:eastAsia="pt-BR"/>
-              </w:rPr>
-              <w:t>0,901910828</w:t>
+                <w:rFonts w:ascii="Calibri" w:eastAsia="Times New Roman" w:hAnsi="Calibri" w:cs="Calibri"/>
+                <w:color w:val="000000"/>
+                <w:lang w:eastAsia="pt-BR"/>
+              </w:rPr>
+            </w:pPr>
+            <w:r>
+              <w:rPr>
+                <w:rFonts w:ascii="Calibri" w:eastAsia="Times New Roman" w:hAnsi="Calibri" w:cs="Calibri"/>
+                <w:color w:val="000000"/>
+                <w:lang w:eastAsia="pt-BR"/>
+              </w:rPr>
+              <w:t>0,757255937</w:t>
+            </w:r>
+          </w:p>
+        </w:tc>
+        <w:tc>
+          <w:tcPr>
+            <w:tcW w:w="1416" w:type="dxa"/>
+            <w:noWrap/>
+          </w:tcPr>
+          <w:p>
+            <w:pPr>
+              <w:jc w:val="right"/>
+              <w:rPr>
+                <w:rFonts w:ascii="Calibri" w:eastAsia="Times New Roman" w:hAnsi="Calibri" w:cs="Calibri"/>
+                <w:color w:val="000000"/>
+                <w:lang w:eastAsia="pt-BR"/>
+              </w:rPr>
+            </w:pPr>
+            <w:r>
+              <w:rPr>
+                <w:rFonts w:ascii="Calibri" w:eastAsia="Times New Roman" w:hAnsi="Calibri" w:cs="Calibri"/>
+                <w:color w:val="000000"/>
+                <w:lang w:eastAsia="pt-BR"/>
+              </w:rPr>
+              <w:t>0,570576541</w:t>
+            </w:r>
+          </w:p>
+        </w:tc>
+        <w:tc>
+          <w:tcPr>
+            <w:tcW w:w="1416" w:type="dxa"/>
+            <w:noWrap/>
+          </w:tcPr>
+          <w:p>
+            <w:pPr>
+              <w:jc w:val="right"/>
+              <w:rPr>
+                <w:rFonts w:ascii="Calibri" w:eastAsia="Times New Roman" w:hAnsi="Calibri" w:cs="Calibri"/>
+                <w:color w:val="000000"/>
+                <w:lang w:eastAsia="pt-BR"/>
+              </w:rPr>
+            </w:pPr>
+            <w:r>
+              <w:rPr>
+                <w:rFonts w:ascii="Calibri" w:eastAsia="Times New Roman" w:hAnsi="Calibri" w:cs="Calibri"/>
+                <w:color w:val="000000"/>
+                <w:lang w:eastAsia="pt-BR"/>
+              </w:rPr>
+              <w:t>0,650793651</w:t>
             </w:r>
           </w:p>
         </w:tc>
@@ -2561,31 +2487,27 @@
           <w:p>
             <w:pPr>
               <w:rPr>
-                <w:rFonts w:ascii="Times New Roman" w:eastAsia="Times New Roman" w:hAnsi="Times New Roman" w:cs="Times New Roman"/>
-                <w:color w:val="000000"/>
-                <w:sz w:val="20"/>
-                <w:szCs w:val="20"/>
+                <w:rFonts w:ascii="Calibri" w:eastAsia="Times New Roman" w:hAnsi="Calibri" w:cs="Calibri"/>
+                <w:color w:val="000000"/>
                 <w:lang w:eastAsia="pt-BR"/>
               </w:rPr>
             </w:pPr>
             <w:proofErr w:type="spellStart"/>
-            <w:r>
-              <w:rPr>
-                <w:rFonts w:ascii="Times New Roman" w:eastAsia="Times New Roman" w:hAnsi="Times New Roman" w:cs="Times New Roman"/>
-                <w:color w:val="000000"/>
-                <w:sz w:val="20"/>
-                <w:szCs w:val="20"/>
-                <w:lang w:eastAsia="pt-BR"/>
-              </w:rPr>
-              <w:t>Logistic</w:t>
+            <w:proofErr w:type="gramStart"/>
+            <w:r>
+              <w:rPr>
+                <w:rFonts w:ascii="Calibri" w:eastAsia="Times New Roman" w:hAnsi="Calibri" w:cs="Calibri"/>
+                <w:color w:val="000000"/>
+                <w:lang w:eastAsia="pt-BR"/>
+              </w:rPr>
+              <w:t>logistic</w:t>
             </w:r>
             <w:proofErr w:type="spellEnd"/>
-            <w:r>
-              <w:rPr>
-                <w:rFonts w:ascii="Times New Roman" w:eastAsia="Times New Roman" w:hAnsi="Times New Roman" w:cs="Times New Roman"/>
-                <w:color w:val="000000"/>
-                <w:sz w:val="20"/>
-                <w:szCs w:val="20"/>
+            <w:proofErr w:type="gramEnd"/>
+            <w:r>
+              <w:rPr>
+                <w:rFonts w:ascii="Calibri" w:eastAsia="Times New Roman" w:hAnsi="Calibri" w:cs="Calibri"/>
+                <w:color w:val="000000"/>
                 <w:lang w:eastAsia="pt-BR"/>
               </w:rPr>
               <w:t xml:space="preserve"> </w:t>
@@ -2593,13 +2515,11 @@
             <w:proofErr w:type="spellStart"/>
             <w:r>
               <w:rPr>
-                <w:rFonts w:ascii="Times New Roman" w:eastAsia="Times New Roman" w:hAnsi="Times New Roman" w:cs="Times New Roman"/>
-                <w:color w:val="000000"/>
-                <w:sz w:val="20"/>
-                <w:szCs w:val="20"/>
-                <w:lang w:eastAsia="pt-BR"/>
-              </w:rPr>
-              <w:t>Regression</w:t>
+                <w:rFonts w:ascii="Calibri" w:eastAsia="Times New Roman" w:hAnsi="Calibri" w:cs="Calibri"/>
+                <w:color w:val="000000"/>
+                <w:lang w:eastAsia="pt-BR"/>
+              </w:rPr>
+              <w:t>regression</w:t>
             </w:r>
             <w:proofErr w:type="spellEnd"/>
           </w:p>
@@ -2613,19 +2533,15 @@
             <w:pPr>
               <w:jc w:val="right"/>
               <w:rPr>
-                <w:rFonts w:ascii="Times New Roman" w:eastAsia="Times New Roman" w:hAnsi="Times New Roman" w:cs="Times New Roman"/>
-                <w:color w:val="000000"/>
-                <w:sz w:val="20"/>
-                <w:szCs w:val="20"/>
-                <w:lang w:eastAsia="pt-BR"/>
-              </w:rPr>
-            </w:pPr>
-            <w:r>
-              <w:rPr>
-                <w:rFonts w:ascii="Times New Roman" w:eastAsia="Times New Roman" w:hAnsi="Times New Roman" w:cs="Times New Roman"/>
-                <w:color w:val="000000"/>
-                <w:sz w:val="20"/>
-                <w:szCs w:val="20"/>
+                <w:rFonts w:ascii="Calibri" w:eastAsia="Times New Roman" w:hAnsi="Calibri" w:cs="Calibri"/>
+                <w:color w:val="000000"/>
+                <w:lang w:eastAsia="pt-BR"/>
+              </w:rPr>
+            </w:pPr>
+            <w:r>
+              <w:rPr>
+                <w:rFonts w:ascii="Calibri" w:eastAsia="Times New Roman" w:hAnsi="Calibri" w:cs="Calibri"/>
+                <w:color w:val="000000"/>
                 <w:lang w:eastAsia="pt-BR"/>
               </w:rPr>
               <w:t>30</w:t>
@@ -2641,19 +2557,15 @@
             <w:pPr>
               <w:jc w:val="right"/>
               <w:rPr>
-                <w:rFonts w:ascii="Times New Roman" w:eastAsia="Times New Roman" w:hAnsi="Times New Roman" w:cs="Times New Roman"/>
-                <w:color w:val="000000"/>
-                <w:sz w:val="20"/>
-                <w:szCs w:val="20"/>
-                <w:lang w:eastAsia="pt-BR"/>
-              </w:rPr>
-            </w:pPr>
-            <w:r>
-              <w:rPr>
-                <w:rFonts w:ascii="Times New Roman" w:eastAsia="Times New Roman" w:hAnsi="Times New Roman" w:cs="Times New Roman"/>
-                <w:color w:val="000000"/>
-                <w:sz w:val="20"/>
-                <w:szCs w:val="20"/>
+                <w:rFonts w:ascii="Calibri" w:eastAsia="Times New Roman" w:hAnsi="Calibri" w:cs="Calibri"/>
+                <w:color w:val="000000"/>
+                <w:lang w:eastAsia="pt-BR"/>
+              </w:rPr>
+            </w:pPr>
+            <w:r>
+              <w:rPr>
+                <w:rFonts w:ascii="Calibri" w:eastAsia="Times New Roman" w:hAnsi="Calibri" w:cs="Calibri"/>
+                <w:color w:val="000000"/>
                 <w:lang w:eastAsia="pt-BR"/>
               </w:rPr>
               <w:t>0,846179347</w:t>
@@ -2669,78 +2581,66 @@
             <w:pPr>
               <w:jc w:val="right"/>
               <w:rPr>
-                <w:rFonts w:ascii="Times New Roman" w:eastAsia="Times New Roman" w:hAnsi="Times New Roman" w:cs="Times New Roman"/>
-                <w:color w:val="000000"/>
-                <w:sz w:val="20"/>
-                <w:szCs w:val="20"/>
-                <w:lang w:eastAsia="pt-BR"/>
-              </w:rPr>
-            </w:pPr>
-            <w:r>
-              <w:rPr>
-                <w:rFonts w:ascii="Times New Roman" w:eastAsia="Times New Roman" w:hAnsi="Times New Roman" w:cs="Times New Roman"/>
-                <w:color w:val="000000"/>
-                <w:sz w:val="20"/>
-                <w:szCs w:val="20"/>
-                <w:lang w:eastAsia="pt-BR"/>
-              </w:rPr>
-              <w:t>0,866938776</w:t>
-            </w:r>
-          </w:p>
-        </w:tc>
-        <w:tc>
-          <w:tcPr>
-            <w:tcW w:w="1416" w:type="dxa"/>
-            <w:noWrap/>
-          </w:tcPr>
-          <w:p>
-            <w:pPr>
-              <w:jc w:val="right"/>
-              <w:rPr>
-                <w:rFonts w:ascii="Times New Roman" w:eastAsia="Times New Roman" w:hAnsi="Times New Roman" w:cs="Times New Roman"/>
-                <w:color w:val="000000"/>
-                <w:sz w:val="20"/>
-                <w:szCs w:val="20"/>
-                <w:lang w:eastAsia="pt-BR"/>
-              </w:rPr>
-            </w:pPr>
-            <w:r>
-              <w:rPr>
-                <w:rFonts w:ascii="Times New Roman" w:eastAsia="Times New Roman" w:hAnsi="Times New Roman" w:cs="Times New Roman"/>
-                <w:color w:val="000000"/>
-                <w:sz w:val="20"/>
-                <w:szCs w:val="20"/>
-                <w:lang w:eastAsia="pt-BR"/>
-              </w:rPr>
-              <w:t>0,938992042</w:t>
-            </w:r>
-          </w:p>
-        </w:tc>
-        <w:tc>
-          <w:tcPr>
-            <w:tcW w:w="1416" w:type="dxa"/>
-            <w:noWrap/>
-          </w:tcPr>
-          <w:p>
-            <w:pPr>
-              <w:jc w:val="right"/>
-              <w:rPr>
-                <w:rFonts w:ascii="Times New Roman" w:eastAsia="Times New Roman" w:hAnsi="Times New Roman" w:cs="Times New Roman"/>
-                <w:color w:val="000000"/>
-                <w:sz w:val="20"/>
-                <w:szCs w:val="20"/>
-                <w:lang w:eastAsia="pt-BR"/>
-              </w:rPr>
-            </w:pPr>
-            <w:r>
-              <w:rPr>
-                <w:rFonts w:ascii="Times New Roman" w:eastAsia="Times New Roman" w:hAnsi="Times New Roman" w:cs="Times New Roman"/>
-                <w:color w:val="000000"/>
-                <w:sz w:val="20"/>
-                <w:szCs w:val="20"/>
-                <w:lang w:eastAsia="pt-BR"/>
-              </w:rPr>
-              <w:t>0,901528014</w:t>
+                <w:rFonts w:ascii="Calibri" w:eastAsia="Times New Roman" w:hAnsi="Calibri" w:cs="Calibri"/>
+                <w:color w:val="000000"/>
+                <w:lang w:eastAsia="pt-BR"/>
+              </w:rPr>
+            </w:pPr>
+            <w:r>
+              <w:rPr>
+                <w:rFonts w:ascii="Calibri" w:eastAsia="Times New Roman" w:hAnsi="Calibri" w:cs="Calibri"/>
+                <w:color w:val="000000"/>
+                <w:lang w:eastAsia="pt-BR"/>
+              </w:rPr>
+              <w:t>0,756398941</w:t>
+            </w:r>
+          </w:p>
+        </w:tc>
+        <w:tc>
+          <w:tcPr>
+            <w:tcW w:w="1416" w:type="dxa"/>
+            <w:noWrap/>
+          </w:tcPr>
+          <w:p>
+            <w:pPr>
+              <w:jc w:val="right"/>
+              <w:rPr>
+                <w:rFonts w:ascii="Calibri" w:eastAsia="Times New Roman" w:hAnsi="Calibri" w:cs="Calibri"/>
+                <w:color w:val="000000"/>
+                <w:lang w:eastAsia="pt-BR"/>
+              </w:rPr>
+            </w:pPr>
+            <w:r>
+              <w:rPr>
+                <w:rFonts w:ascii="Calibri" w:eastAsia="Times New Roman" w:hAnsi="Calibri" w:cs="Calibri"/>
+                <w:color w:val="000000"/>
+                <w:lang w:eastAsia="pt-BR"/>
+              </w:rPr>
+              <w:t>0,567925779</w:t>
+            </w:r>
+          </w:p>
+        </w:tc>
+        <w:tc>
+          <w:tcPr>
+            <w:tcW w:w="1416" w:type="dxa"/>
+            <w:noWrap/>
+          </w:tcPr>
+          <w:p>
+            <w:pPr>
+              <w:jc w:val="right"/>
+              <w:rPr>
+                <w:rFonts w:ascii="Calibri" w:eastAsia="Times New Roman" w:hAnsi="Calibri" w:cs="Calibri"/>
+                <w:color w:val="000000"/>
+                <w:lang w:eastAsia="pt-BR"/>
+              </w:rPr>
+            </w:pPr>
+            <w:r>
+              <w:rPr>
+                <w:rFonts w:ascii="Calibri" w:eastAsia="Times New Roman" w:hAnsi="Calibri" w:cs="Calibri"/>
+                <w:color w:val="000000"/>
+                <w:lang w:eastAsia="pt-BR"/>
+              </w:rPr>
+              <w:t>0,648750946</w:t>
             </w:r>
           </w:p>
         </w:tc>
@@ -2757,31 +2657,27 @@
           <w:p>
             <w:pPr>
               <w:rPr>
-                <w:rFonts w:ascii="Times New Roman" w:eastAsia="Times New Roman" w:hAnsi="Times New Roman" w:cs="Times New Roman"/>
-                <w:color w:val="000000"/>
-                <w:sz w:val="20"/>
-                <w:szCs w:val="20"/>
+                <w:rFonts w:ascii="Calibri" w:eastAsia="Times New Roman" w:hAnsi="Calibri" w:cs="Calibri"/>
+                <w:color w:val="000000"/>
                 <w:lang w:eastAsia="pt-BR"/>
               </w:rPr>
             </w:pPr>
             <w:proofErr w:type="spellStart"/>
-            <w:r>
-              <w:rPr>
-                <w:rFonts w:ascii="Times New Roman" w:eastAsia="Times New Roman" w:hAnsi="Times New Roman" w:cs="Times New Roman"/>
-                <w:color w:val="000000"/>
-                <w:sz w:val="20"/>
-                <w:szCs w:val="20"/>
-                <w:lang w:eastAsia="pt-BR"/>
-              </w:rPr>
-              <w:t>Logistic</w:t>
+            <w:proofErr w:type="gramStart"/>
+            <w:r>
+              <w:rPr>
+                <w:rFonts w:ascii="Calibri" w:eastAsia="Times New Roman" w:hAnsi="Calibri" w:cs="Calibri"/>
+                <w:color w:val="000000"/>
+                <w:lang w:eastAsia="pt-BR"/>
+              </w:rPr>
+              <w:t>naive</w:t>
             </w:r>
             <w:proofErr w:type="spellEnd"/>
-            <w:r>
-              <w:rPr>
-                <w:rFonts w:ascii="Times New Roman" w:eastAsia="Times New Roman" w:hAnsi="Times New Roman" w:cs="Times New Roman"/>
-                <w:color w:val="000000"/>
-                <w:sz w:val="20"/>
-                <w:szCs w:val="20"/>
+            <w:proofErr w:type="gramEnd"/>
+            <w:r>
+              <w:rPr>
+                <w:rFonts w:ascii="Calibri" w:eastAsia="Times New Roman" w:hAnsi="Calibri" w:cs="Calibri"/>
+                <w:color w:val="000000"/>
                 <w:lang w:eastAsia="pt-BR"/>
               </w:rPr>
               <w:t xml:space="preserve"> </w:t>
@@ -2789,13 +2685,11 @@
             <w:proofErr w:type="spellStart"/>
             <w:r>
               <w:rPr>
-                <w:rFonts w:ascii="Times New Roman" w:eastAsia="Times New Roman" w:hAnsi="Times New Roman" w:cs="Times New Roman"/>
-                <w:color w:val="000000"/>
-                <w:sz w:val="20"/>
-                <w:szCs w:val="20"/>
-                <w:lang w:eastAsia="pt-BR"/>
-              </w:rPr>
-              <w:t>Regression</w:t>
+                <w:rFonts w:ascii="Calibri" w:eastAsia="Times New Roman" w:hAnsi="Calibri" w:cs="Calibri"/>
+                <w:color w:val="000000"/>
+                <w:lang w:eastAsia="pt-BR"/>
+              </w:rPr>
+              <w:t>bayes</w:t>
             </w:r>
             <w:proofErr w:type="spellEnd"/>
           </w:p>
@@ -2809,19 +2703,15 @@
             <w:pPr>
               <w:jc w:val="right"/>
               <w:rPr>
-                <w:rFonts w:ascii="Times New Roman" w:eastAsia="Times New Roman" w:hAnsi="Times New Roman" w:cs="Times New Roman"/>
-                <w:color w:val="000000"/>
-                <w:sz w:val="20"/>
-                <w:szCs w:val="20"/>
-                <w:lang w:eastAsia="pt-BR"/>
-              </w:rPr>
-            </w:pPr>
-            <w:r>
-              <w:rPr>
-                <w:rFonts w:ascii="Times New Roman" w:eastAsia="Times New Roman" w:hAnsi="Times New Roman" w:cs="Times New Roman"/>
-                <w:color w:val="000000"/>
-                <w:sz w:val="20"/>
-                <w:szCs w:val="20"/>
+                <w:rFonts w:ascii="Calibri" w:eastAsia="Times New Roman" w:hAnsi="Calibri" w:cs="Calibri"/>
+                <w:color w:val="000000"/>
+                <w:lang w:eastAsia="pt-BR"/>
+              </w:rPr>
+            </w:pPr>
+            <w:r>
+              <w:rPr>
+                <w:rFonts w:ascii="Calibri" w:eastAsia="Times New Roman" w:hAnsi="Calibri" w:cs="Calibri"/>
+                <w:color w:val="000000"/>
                 <w:lang w:eastAsia="pt-BR"/>
               </w:rPr>
               <w:t>30</w:t>
@@ -2837,106 +2727,90 @@
             <w:pPr>
               <w:jc w:val="right"/>
               <w:rPr>
-                <w:rFonts w:ascii="Times New Roman" w:eastAsia="Times New Roman" w:hAnsi="Times New Roman" w:cs="Times New Roman"/>
-                <w:color w:val="000000"/>
-                <w:sz w:val="20"/>
-                <w:szCs w:val="20"/>
-                <w:lang w:eastAsia="pt-BR"/>
-              </w:rPr>
-            </w:pPr>
-            <w:r>
-              <w:rPr>
-                <w:rFonts w:ascii="Times New Roman" w:eastAsia="Times New Roman" w:hAnsi="Times New Roman" w:cs="Times New Roman"/>
-                <w:color w:val="000000"/>
-                <w:sz w:val="20"/>
-                <w:szCs w:val="20"/>
-                <w:lang w:eastAsia="pt-BR"/>
-              </w:rPr>
-              <w:t>0,845847837</w:t>
-            </w:r>
-          </w:p>
-        </w:tc>
-        <w:tc>
-          <w:tcPr>
-            <w:tcW w:w="1416" w:type="dxa"/>
-            <w:noWrap/>
-          </w:tcPr>
-          <w:p>
-            <w:pPr>
-              <w:jc w:val="right"/>
-              <w:rPr>
-                <w:rFonts w:ascii="Times New Roman" w:eastAsia="Times New Roman" w:hAnsi="Times New Roman" w:cs="Times New Roman"/>
-                <w:color w:val="000000"/>
-                <w:sz w:val="20"/>
-                <w:szCs w:val="20"/>
-                <w:lang w:eastAsia="pt-BR"/>
-              </w:rPr>
-            </w:pPr>
-            <w:r>
-              <w:rPr>
-                <w:rFonts w:ascii="Times New Roman" w:eastAsia="Times New Roman" w:hAnsi="Times New Roman" w:cs="Times New Roman"/>
-                <w:color w:val="000000"/>
-                <w:sz w:val="20"/>
-                <w:szCs w:val="20"/>
-                <w:lang w:eastAsia="pt-BR"/>
-              </w:rPr>
-              <w:t>0,866585067</w:t>
-            </w:r>
-          </w:p>
-        </w:tc>
-        <w:tc>
-          <w:tcPr>
-            <w:tcW w:w="1416" w:type="dxa"/>
-            <w:noWrap/>
-          </w:tcPr>
-          <w:p>
-            <w:pPr>
-              <w:jc w:val="right"/>
-              <w:rPr>
-                <w:rFonts w:ascii="Times New Roman" w:eastAsia="Times New Roman" w:hAnsi="Times New Roman" w:cs="Times New Roman"/>
-                <w:color w:val="000000"/>
-                <w:sz w:val="20"/>
-                <w:szCs w:val="20"/>
-                <w:lang w:eastAsia="pt-BR"/>
-              </w:rPr>
-            </w:pPr>
-            <w:r>
-              <w:rPr>
-                <w:rFonts w:ascii="Times New Roman" w:eastAsia="Times New Roman" w:hAnsi="Times New Roman" w:cs="Times New Roman"/>
-                <w:color w:val="000000"/>
-                <w:sz w:val="20"/>
-                <w:szCs w:val="20"/>
-                <w:lang w:eastAsia="pt-BR"/>
-              </w:rPr>
-              <w:t>0,938992042</w:t>
-            </w:r>
-          </w:p>
-        </w:tc>
-        <w:tc>
-          <w:tcPr>
-            <w:tcW w:w="1416" w:type="dxa"/>
-            <w:noWrap/>
-          </w:tcPr>
-          <w:p>
-            <w:pPr>
-              <w:jc w:val="right"/>
-              <w:rPr>
-                <w:rFonts w:ascii="Times New Roman" w:eastAsia="Times New Roman" w:hAnsi="Times New Roman" w:cs="Times New Roman"/>
-                <w:color w:val="000000"/>
-                <w:sz w:val="20"/>
-                <w:szCs w:val="20"/>
-                <w:lang w:eastAsia="pt-BR"/>
-              </w:rPr>
-            </w:pPr>
-            <w:r>
-              <w:rPr>
-                <w:rFonts w:ascii="Times New Roman" w:eastAsia="Times New Roman" w:hAnsi="Times New Roman" w:cs="Times New Roman"/>
-                <w:color w:val="000000"/>
-                <w:sz w:val="20"/>
-                <w:szCs w:val="20"/>
-                <w:lang w:eastAsia="pt-BR"/>
-              </w:rPr>
-              <w:t>0,901336728</w:t>
+                <w:rFonts w:ascii="Calibri" w:eastAsia="Times New Roman" w:hAnsi="Calibri" w:cs="Calibri"/>
+                <w:color w:val="000000"/>
+                <w:lang w:eastAsia="pt-BR"/>
+              </w:rPr>
+            </w:pPr>
+            <w:r>
+              <w:rPr>
+                <w:rFonts w:ascii="Calibri" w:eastAsia="Times New Roman" w:hAnsi="Calibri" w:cs="Calibri"/>
+                <w:color w:val="000000"/>
+                <w:lang w:eastAsia="pt-BR"/>
+              </w:rPr>
+              <w:t>0,771423836</w:t>
+            </w:r>
+          </w:p>
+        </w:tc>
+        <w:tc>
+          <w:tcPr>
+            <w:tcW w:w="1416" w:type="dxa"/>
+            <w:noWrap/>
+          </w:tcPr>
+          <w:p>
+            <w:pPr>
+              <w:jc w:val="right"/>
+              <w:rPr>
+                <w:rFonts w:ascii="Calibri" w:eastAsia="Times New Roman" w:hAnsi="Calibri" w:cs="Calibri"/>
+                <w:color w:val="000000"/>
+                <w:lang w:eastAsia="pt-BR"/>
+              </w:rPr>
+            </w:pPr>
+            <w:r>
+              <w:rPr>
+                <w:rFonts w:ascii="Calibri" w:eastAsia="Times New Roman" w:hAnsi="Calibri" w:cs="Calibri"/>
+                <w:color w:val="000000"/>
+                <w:lang w:eastAsia="pt-BR"/>
+              </w:rPr>
+              <w:t>0,526903974</w:t>
+            </w:r>
+          </w:p>
+        </w:tc>
+        <w:tc>
+          <w:tcPr>
+            <w:tcW w:w="1416" w:type="dxa"/>
+            <w:noWrap/>
+          </w:tcPr>
+          <w:p>
+            <w:pPr>
+              <w:jc w:val="right"/>
+              <w:rPr>
+                <w:rFonts w:ascii="Calibri" w:eastAsia="Times New Roman" w:hAnsi="Calibri" w:cs="Calibri"/>
+                <w:color w:val="000000"/>
+                <w:lang w:eastAsia="pt-BR"/>
+              </w:rPr>
+            </w:pPr>
+            <w:r>
+              <w:rPr>
+                <w:rFonts w:ascii="Calibri" w:eastAsia="Times New Roman" w:hAnsi="Calibri" w:cs="Calibri"/>
+                <w:color w:val="000000"/>
+                <w:lang w:eastAsia="pt-BR"/>
+              </w:rPr>
+              <w:t>0,843605036</w:t>
+            </w:r>
+          </w:p>
+        </w:tc>
+        <w:tc>
+          <w:tcPr>
+            <w:tcW w:w="1416" w:type="dxa"/>
+            <w:noWrap/>
+          </w:tcPr>
+          <w:p>
+            <w:pPr>
+              <w:jc w:val="right"/>
+              <w:rPr>
+                <w:rFonts w:ascii="Calibri" w:eastAsia="Times New Roman" w:hAnsi="Calibri" w:cs="Calibri"/>
+                <w:color w:val="000000"/>
+                <w:lang w:eastAsia="pt-BR"/>
+              </w:rPr>
+            </w:pPr>
+            <w:r>
+              <w:rPr>
+                <w:rFonts w:ascii="Calibri" w:eastAsia="Times New Roman" w:hAnsi="Calibri" w:cs="Calibri"/>
+                <w:color w:val="000000"/>
+                <w:lang w:eastAsia="pt-BR"/>
+              </w:rPr>
+              <w:t>0,64866242</w:t>
             </w:r>
           </w:p>
         </w:tc>
@@ -2953,24 +2827,42 @@
           <w:p>
             <w:pPr>
               <w:rPr>
-                <w:rFonts w:ascii="Times New Roman" w:eastAsia="Times New Roman" w:hAnsi="Times New Roman" w:cs="Times New Roman"/>
-                <w:color w:val="000000"/>
-                <w:sz w:val="20"/>
-                <w:szCs w:val="20"/>
-                <w:lang w:eastAsia="pt-BR"/>
-              </w:rPr>
-            </w:pPr>
-            <w:r>
-              <w:rPr>
-                <w:rFonts w:ascii="Times New Roman" w:eastAsia="Times New Roman" w:hAnsi="Times New Roman" w:cs="Times New Roman"/>
-                <w:color w:val="000000"/>
-                <w:sz w:val="20"/>
-                <w:szCs w:val="20"/>
+                <w:rFonts w:ascii="Calibri" w:eastAsia="Times New Roman" w:hAnsi="Calibri" w:cs="Calibri"/>
+                <w:color w:val="000000"/>
+                <w:lang w:eastAsia="pt-BR"/>
+              </w:rPr>
+            </w:pPr>
+            <w:proofErr w:type="spellStart"/>
+            <w:proofErr w:type="gramStart"/>
+            <w:r>
+              <w:rPr>
+                <w:rFonts w:ascii="Calibri" w:eastAsia="Times New Roman" w:hAnsi="Calibri" w:cs="Calibri"/>
+                <w:color w:val="000000"/>
                 <w:lang w:eastAsia="pt-BR"/>
               </w:rPr>
               <w:lastRenderedPageBreak/>
-              <w:t>KNN</w:t>
-            </w:r>
+              <w:t>logistic</w:t>
+            </w:r>
+            <w:proofErr w:type="spellEnd"/>
+            <w:proofErr w:type="gramEnd"/>
+            <w:r>
+              <w:rPr>
+                <w:rFonts w:ascii="Calibri" w:eastAsia="Times New Roman" w:hAnsi="Calibri" w:cs="Calibri"/>
+                <w:color w:val="000000"/>
+                <w:lang w:eastAsia="pt-BR"/>
+              </w:rPr>
+              <w:t xml:space="preserve"> </w:t>
+            </w:r>
+            <w:proofErr w:type="spellStart"/>
+            <w:r>
+              <w:rPr>
+                <w:rFonts w:ascii="Calibri" w:eastAsia="Times New Roman" w:hAnsi="Calibri" w:cs="Calibri"/>
+                <w:color w:val="000000"/>
+                <w:lang w:eastAsia="pt-BR"/>
+              </w:rPr>
+              <w:t>regression</w:t>
+            </w:r>
+            <w:proofErr w:type="spellEnd"/>
           </w:p>
         </w:tc>
         <w:tc>
@@ -2982,19 +2874,15 @@
             <w:pPr>
               <w:jc w:val="right"/>
               <w:rPr>
-                <w:rFonts w:ascii="Times New Roman" w:eastAsia="Times New Roman" w:hAnsi="Times New Roman" w:cs="Times New Roman"/>
-                <w:color w:val="000000"/>
-                <w:sz w:val="20"/>
-                <w:szCs w:val="20"/>
-                <w:lang w:eastAsia="pt-BR"/>
-              </w:rPr>
-            </w:pPr>
-            <w:r>
-              <w:rPr>
-                <w:rFonts w:ascii="Times New Roman" w:eastAsia="Times New Roman" w:hAnsi="Times New Roman" w:cs="Times New Roman"/>
-                <w:color w:val="000000"/>
-                <w:sz w:val="20"/>
-                <w:szCs w:val="20"/>
+                <w:rFonts w:ascii="Calibri" w:eastAsia="Times New Roman" w:hAnsi="Calibri" w:cs="Calibri"/>
+                <w:color w:val="000000"/>
+                <w:lang w:eastAsia="pt-BR"/>
+              </w:rPr>
+            </w:pPr>
+            <w:r>
+              <w:rPr>
+                <w:rFonts w:ascii="Calibri" w:eastAsia="Times New Roman" w:hAnsi="Calibri" w:cs="Calibri"/>
+                <w:color w:val="000000"/>
                 <w:lang w:eastAsia="pt-BR"/>
               </w:rPr>
               <w:t>30</w:t>
@@ -3010,106 +2898,90 @@
             <w:pPr>
               <w:jc w:val="right"/>
               <w:rPr>
-                <w:rFonts w:ascii="Times New Roman" w:eastAsia="Times New Roman" w:hAnsi="Times New Roman" w:cs="Times New Roman"/>
-                <w:color w:val="000000"/>
-                <w:sz w:val="20"/>
-                <w:szCs w:val="20"/>
-                <w:lang w:eastAsia="pt-BR"/>
-              </w:rPr>
-            </w:pPr>
-            <w:r>
-              <w:rPr>
-                <w:rFonts w:ascii="Times New Roman" w:eastAsia="Times New Roman" w:hAnsi="Times New Roman" w:cs="Times New Roman"/>
-                <w:color w:val="000000"/>
-                <w:sz w:val="20"/>
-                <w:szCs w:val="20"/>
-                <w:lang w:eastAsia="pt-BR"/>
-              </w:rPr>
-              <w:t>0,837725841</w:t>
-            </w:r>
-          </w:p>
-        </w:tc>
-        <w:tc>
-          <w:tcPr>
-            <w:tcW w:w="1416" w:type="dxa"/>
-            <w:noWrap/>
-          </w:tcPr>
-          <w:p>
-            <w:pPr>
-              <w:jc w:val="right"/>
-              <w:rPr>
-                <w:rFonts w:ascii="Times New Roman" w:eastAsia="Times New Roman" w:hAnsi="Times New Roman" w:cs="Times New Roman"/>
-                <w:color w:val="000000"/>
-                <w:sz w:val="20"/>
-                <w:szCs w:val="20"/>
-                <w:lang w:eastAsia="pt-BR"/>
-              </w:rPr>
-            </w:pPr>
-            <w:r>
-              <w:rPr>
-                <w:rFonts w:ascii="Times New Roman" w:eastAsia="Times New Roman" w:hAnsi="Times New Roman" w:cs="Times New Roman"/>
-                <w:color w:val="000000"/>
-                <w:sz w:val="20"/>
-                <w:szCs w:val="20"/>
-                <w:lang w:eastAsia="pt-BR"/>
-              </w:rPr>
-              <w:t>0,870119023</w:t>
-            </w:r>
-          </w:p>
-        </w:tc>
-        <w:tc>
-          <w:tcPr>
-            <w:tcW w:w="1416" w:type="dxa"/>
-            <w:noWrap/>
-          </w:tcPr>
-          <w:p>
-            <w:pPr>
-              <w:jc w:val="right"/>
-              <w:rPr>
-                <w:rFonts w:ascii="Times New Roman" w:eastAsia="Times New Roman" w:hAnsi="Times New Roman" w:cs="Times New Roman"/>
-                <w:color w:val="000000"/>
-                <w:sz w:val="20"/>
-                <w:szCs w:val="20"/>
-                <w:lang w:eastAsia="pt-BR"/>
-              </w:rPr>
-            </w:pPr>
-            <w:r>
-              <w:rPr>
-                <w:rFonts w:ascii="Times New Roman" w:eastAsia="Times New Roman" w:hAnsi="Times New Roman" w:cs="Times New Roman"/>
-                <w:color w:val="000000"/>
-                <w:sz w:val="20"/>
-                <w:szCs w:val="20"/>
-                <w:lang w:eastAsia="pt-BR"/>
-              </w:rPr>
-              <w:t>0,921087533</w:t>
-            </w:r>
-          </w:p>
-        </w:tc>
-        <w:tc>
-          <w:tcPr>
-            <w:tcW w:w="1416" w:type="dxa"/>
-            <w:noWrap/>
-          </w:tcPr>
-          <w:p>
-            <w:pPr>
-              <w:jc w:val="right"/>
-              <w:rPr>
-                <w:rFonts w:ascii="Times New Roman" w:eastAsia="Times New Roman" w:hAnsi="Times New Roman" w:cs="Times New Roman"/>
-                <w:color w:val="000000"/>
-                <w:sz w:val="20"/>
-                <w:szCs w:val="20"/>
-                <w:lang w:eastAsia="pt-BR"/>
-              </w:rPr>
-            </w:pPr>
-            <w:r>
-              <w:rPr>
-                <w:rFonts w:ascii="Times New Roman" w:eastAsia="Times New Roman" w:hAnsi="Times New Roman" w:cs="Times New Roman"/>
-                <w:color w:val="000000"/>
-                <w:sz w:val="20"/>
-                <w:szCs w:val="20"/>
-                <w:lang w:eastAsia="pt-BR"/>
-              </w:rPr>
-              <w:t>0,894878127</w:t>
+                <w:rFonts w:ascii="Calibri" w:eastAsia="Times New Roman" w:hAnsi="Calibri" w:cs="Calibri"/>
+                <w:color w:val="000000"/>
+                <w:lang w:eastAsia="pt-BR"/>
+              </w:rPr>
+            </w:pPr>
+            <w:r>
+              <w:rPr>
+                <w:rFonts w:ascii="Calibri" w:eastAsia="Times New Roman" w:hAnsi="Calibri" w:cs="Calibri"/>
+                <w:color w:val="000000"/>
+                <w:lang w:eastAsia="pt-BR"/>
+              </w:rPr>
+              <w:t>0,845847837</w:t>
+            </w:r>
+          </w:p>
+        </w:tc>
+        <w:tc>
+          <w:tcPr>
+            <w:tcW w:w="1416" w:type="dxa"/>
+            <w:noWrap/>
+          </w:tcPr>
+          <w:p>
+            <w:pPr>
+              <w:jc w:val="right"/>
+              <w:rPr>
+                <w:rFonts w:ascii="Calibri" w:eastAsia="Times New Roman" w:hAnsi="Calibri" w:cs="Calibri"/>
+                <w:color w:val="000000"/>
+                <w:lang w:eastAsia="pt-BR"/>
+              </w:rPr>
+            </w:pPr>
+            <w:r>
+              <w:rPr>
+                <w:rFonts w:ascii="Calibri" w:eastAsia="Times New Roman" w:hAnsi="Calibri" w:cs="Calibri"/>
+                <w:color w:val="000000"/>
+                <w:lang w:eastAsia="pt-BR"/>
+              </w:rPr>
+              <w:t>0,755516328</w:t>
+            </w:r>
+          </w:p>
+        </w:tc>
+        <w:tc>
+          <w:tcPr>
+            <w:tcW w:w="1416" w:type="dxa"/>
+            <w:noWrap/>
+          </w:tcPr>
+          <w:p>
+            <w:pPr>
+              <w:jc w:val="right"/>
+              <w:rPr>
+                <w:rFonts w:ascii="Calibri" w:eastAsia="Times New Roman" w:hAnsi="Calibri" w:cs="Calibri"/>
+                <w:color w:val="000000"/>
+                <w:lang w:eastAsia="pt-BR"/>
+              </w:rPr>
+            </w:pPr>
+            <w:r>
+              <w:rPr>
+                <w:rFonts w:ascii="Calibri" w:eastAsia="Times New Roman" w:hAnsi="Calibri" w:cs="Calibri"/>
+                <w:color w:val="000000"/>
+                <w:lang w:eastAsia="pt-BR"/>
+              </w:rPr>
+              <w:t>0,567263088</w:t>
+            </w:r>
+          </w:p>
+        </w:tc>
+        <w:tc>
+          <w:tcPr>
+            <w:tcW w:w="1416" w:type="dxa"/>
+            <w:noWrap/>
+          </w:tcPr>
+          <w:p>
+            <w:pPr>
+              <w:jc w:val="right"/>
+              <w:rPr>
+                <w:rFonts w:ascii="Calibri" w:eastAsia="Times New Roman" w:hAnsi="Calibri" w:cs="Calibri"/>
+                <w:color w:val="000000"/>
+                <w:lang w:eastAsia="pt-BR"/>
+              </w:rPr>
+            </w:pPr>
+            <w:r>
+              <w:rPr>
+                <w:rFonts w:ascii="Calibri" w:eastAsia="Times New Roman" w:hAnsi="Calibri" w:cs="Calibri"/>
+                <w:color w:val="000000"/>
+                <w:lang w:eastAsia="pt-BR"/>
+              </w:rPr>
+              <w:t>0,647993944</w:t>
             </w:r>
           </w:p>
         </w:tc>
@@ -3126,23 +2998,41 @@
           <w:p>
             <w:pPr>
               <w:rPr>
-                <w:rFonts w:ascii="Times New Roman" w:eastAsia="Times New Roman" w:hAnsi="Times New Roman" w:cs="Times New Roman"/>
-                <w:color w:val="000000"/>
-                <w:sz w:val="20"/>
-                <w:szCs w:val="20"/>
-                <w:lang w:eastAsia="pt-BR"/>
-              </w:rPr>
-            </w:pPr>
-            <w:r>
-              <w:rPr>
-                <w:rFonts w:ascii="Times New Roman" w:eastAsia="Times New Roman" w:hAnsi="Times New Roman" w:cs="Times New Roman"/>
-                <w:color w:val="000000"/>
-                <w:sz w:val="20"/>
-                <w:szCs w:val="20"/>
-                <w:lang w:eastAsia="pt-BR"/>
-              </w:rPr>
-              <w:t>KNN</w:t>
-            </w:r>
+                <w:rFonts w:ascii="Calibri" w:eastAsia="Times New Roman" w:hAnsi="Calibri" w:cs="Calibri"/>
+                <w:color w:val="000000"/>
+                <w:lang w:eastAsia="pt-BR"/>
+              </w:rPr>
+            </w:pPr>
+            <w:proofErr w:type="spellStart"/>
+            <w:proofErr w:type="gramStart"/>
+            <w:r>
+              <w:rPr>
+                <w:rFonts w:ascii="Calibri" w:eastAsia="Times New Roman" w:hAnsi="Calibri" w:cs="Calibri"/>
+                <w:color w:val="000000"/>
+                <w:lang w:eastAsia="pt-BR"/>
+              </w:rPr>
+              <w:t>naive</w:t>
+            </w:r>
+            <w:proofErr w:type="spellEnd"/>
+            <w:proofErr w:type="gramEnd"/>
+            <w:r>
+              <w:rPr>
+                <w:rFonts w:ascii="Calibri" w:eastAsia="Times New Roman" w:hAnsi="Calibri" w:cs="Calibri"/>
+                <w:color w:val="000000"/>
+                <w:lang w:eastAsia="pt-BR"/>
+              </w:rPr>
+              <w:t xml:space="preserve"> </w:t>
+            </w:r>
+            <w:proofErr w:type="spellStart"/>
+            <w:r>
+              <w:rPr>
+                <w:rFonts w:ascii="Calibri" w:eastAsia="Times New Roman" w:hAnsi="Calibri" w:cs="Calibri"/>
+                <w:color w:val="000000"/>
+                <w:lang w:eastAsia="pt-BR"/>
+              </w:rPr>
+              <w:t>bayes</w:t>
+            </w:r>
+            <w:proofErr w:type="spellEnd"/>
           </w:p>
         </w:tc>
         <w:tc>
@@ -3154,19 +3044,15 @@
             <w:pPr>
               <w:jc w:val="right"/>
               <w:rPr>
-                <w:rFonts w:ascii="Times New Roman" w:eastAsia="Times New Roman" w:hAnsi="Times New Roman" w:cs="Times New Roman"/>
-                <w:color w:val="000000"/>
-                <w:sz w:val="20"/>
-                <w:szCs w:val="20"/>
-                <w:lang w:eastAsia="pt-BR"/>
-              </w:rPr>
-            </w:pPr>
-            <w:r>
-              <w:rPr>
-                <w:rFonts w:ascii="Times New Roman" w:eastAsia="Times New Roman" w:hAnsi="Times New Roman" w:cs="Times New Roman"/>
-                <w:color w:val="000000"/>
-                <w:sz w:val="20"/>
-                <w:szCs w:val="20"/>
+                <w:rFonts w:ascii="Calibri" w:eastAsia="Times New Roman" w:hAnsi="Calibri" w:cs="Calibri"/>
+                <w:color w:val="000000"/>
+                <w:lang w:eastAsia="pt-BR"/>
+              </w:rPr>
+            </w:pPr>
+            <w:r>
+              <w:rPr>
+                <w:rFonts w:ascii="Calibri" w:eastAsia="Times New Roman" w:hAnsi="Calibri" w:cs="Calibri"/>
+                <w:color w:val="000000"/>
                 <w:lang w:eastAsia="pt-BR"/>
               </w:rPr>
               <w:t>30</w:t>
@@ -3182,106 +3068,90 @@
             <w:pPr>
               <w:jc w:val="right"/>
               <w:rPr>
-                <w:rFonts w:ascii="Times New Roman" w:eastAsia="Times New Roman" w:hAnsi="Times New Roman" w:cs="Times New Roman"/>
-                <w:color w:val="000000"/>
-                <w:sz w:val="20"/>
-                <w:szCs w:val="20"/>
-                <w:lang w:eastAsia="pt-BR"/>
-              </w:rPr>
-            </w:pPr>
-            <w:r>
-              <w:rPr>
-                <w:rFonts w:ascii="Times New Roman" w:eastAsia="Times New Roman" w:hAnsi="Times New Roman" w:cs="Times New Roman"/>
-                <w:color w:val="000000"/>
-                <w:sz w:val="20"/>
-                <w:szCs w:val="20"/>
-                <w:lang w:eastAsia="pt-BR"/>
-              </w:rPr>
-              <w:t>0,835902536</w:t>
-            </w:r>
-          </w:p>
-        </w:tc>
-        <w:tc>
-          <w:tcPr>
-            <w:tcW w:w="1416" w:type="dxa"/>
-            <w:noWrap/>
-          </w:tcPr>
-          <w:p>
-            <w:pPr>
-              <w:jc w:val="right"/>
-              <w:rPr>
-                <w:rFonts w:ascii="Times New Roman" w:eastAsia="Times New Roman" w:hAnsi="Times New Roman" w:cs="Times New Roman"/>
-                <w:color w:val="000000"/>
-                <w:sz w:val="20"/>
-                <w:szCs w:val="20"/>
-                <w:lang w:eastAsia="pt-BR"/>
-              </w:rPr>
-            </w:pPr>
-            <w:r>
-              <w:rPr>
-                <w:rFonts w:ascii="Times New Roman" w:eastAsia="Times New Roman" w:hAnsi="Times New Roman" w:cs="Times New Roman"/>
-                <w:color w:val="000000"/>
-                <w:sz w:val="20"/>
-                <w:szCs w:val="20"/>
-                <w:lang w:eastAsia="pt-BR"/>
-              </w:rPr>
-              <w:t>0,86417972</w:t>
-            </w:r>
-          </w:p>
-        </w:tc>
-        <w:tc>
-          <w:tcPr>
-            <w:tcW w:w="1416" w:type="dxa"/>
-            <w:noWrap/>
-          </w:tcPr>
-          <w:p>
-            <w:pPr>
-              <w:jc w:val="right"/>
-              <w:rPr>
-                <w:rFonts w:ascii="Times New Roman" w:eastAsia="Times New Roman" w:hAnsi="Times New Roman" w:cs="Times New Roman"/>
-                <w:color w:val="000000"/>
-                <w:sz w:val="20"/>
-                <w:szCs w:val="20"/>
-                <w:lang w:eastAsia="pt-BR"/>
-              </w:rPr>
-            </w:pPr>
-            <w:r>
-              <w:rPr>
-                <w:rFonts w:ascii="Times New Roman" w:eastAsia="Times New Roman" w:hAnsi="Times New Roman" w:cs="Times New Roman"/>
-                <w:color w:val="000000"/>
-                <w:sz w:val="20"/>
-                <w:szCs w:val="20"/>
-                <w:lang w:eastAsia="pt-BR"/>
-              </w:rPr>
-              <w:t>0,92683466</w:t>
-            </w:r>
-          </w:p>
-        </w:tc>
-        <w:tc>
-          <w:tcPr>
-            <w:tcW w:w="1416" w:type="dxa"/>
-            <w:noWrap/>
-          </w:tcPr>
-          <w:p>
-            <w:pPr>
-              <w:jc w:val="right"/>
-              <w:rPr>
-                <w:rFonts w:ascii="Times New Roman" w:eastAsia="Times New Roman" w:hAnsi="Times New Roman" w:cs="Times New Roman"/>
-                <w:color w:val="000000"/>
-                <w:sz w:val="20"/>
-                <w:szCs w:val="20"/>
-                <w:lang w:eastAsia="pt-BR"/>
-              </w:rPr>
-            </w:pPr>
-            <w:r>
-              <w:rPr>
-                <w:rFonts w:ascii="Times New Roman" w:eastAsia="Times New Roman" w:hAnsi="Times New Roman" w:cs="Times New Roman"/>
-                <w:color w:val="000000"/>
-                <w:sz w:val="20"/>
-                <w:szCs w:val="20"/>
-                <w:lang w:eastAsia="pt-BR"/>
-              </w:rPr>
-              <w:t>0,894411263</w:t>
+                <w:rFonts w:ascii="Calibri" w:eastAsia="Times New Roman" w:hAnsi="Calibri" w:cs="Calibri"/>
+                <w:color w:val="000000"/>
+                <w:lang w:eastAsia="pt-BR"/>
+              </w:rPr>
+            </w:pPr>
+            <w:r>
+              <w:rPr>
+                <w:rFonts w:ascii="Calibri" w:eastAsia="Times New Roman" w:hAnsi="Calibri" w:cs="Calibri"/>
+                <w:color w:val="000000"/>
+                <w:lang w:eastAsia="pt-BR"/>
+              </w:rPr>
+              <w:t>0,813194099</w:t>
+            </w:r>
+          </w:p>
+        </w:tc>
+        <w:tc>
+          <w:tcPr>
+            <w:tcW w:w="1416" w:type="dxa"/>
+            <w:noWrap/>
+          </w:tcPr>
+          <w:p>
+            <w:pPr>
+              <w:jc w:val="right"/>
+              <w:rPr>
+                <w:rFonts w:ascii="Calibri" w:eastAsia="Times New Roman" w:hAnsi="Calibri" w:cs="Calibri"/>
+                <w:color w:val="000000"/>
+                <w:lang w:eastAsia="pt-BR"/>
+              </w:rPr>
+            </w:pPr>
+            <w:r>
+              <w:rPr>
+                <w:rFonts w:ascii="Calibri" w:eastAsia="Times New Roman" w:hAnsi="Calibri" w:cs="Calibri"/>
+                <w:color w:val="000000"/>
+                <w:lang w:eastAsia="pt-BR"/>
+              </w:rPr>
+              <w:t>0,615338164</w:t>
+            </w:r>
+          </w:p>
+        </w:tc>
+        <w:tc>
+          <w:tcPr>
+            <w:tcW w:w="1416" w:type="dxa"/>
+            <w:noWrap/>
+          </w:tcPr>
+          <w:p>
+            <w:pPr>
+              <w:jc w:val="right"/>
+              <w:rPr>
+                <w:rFonts w:ascii="Calibri" w:eastAsia="Times New Roman" w:hAnsi="Calibri" w:cs="Calibri"/>
+                <w:color w:val="000000"/>
+                <w:lang w:eastAsia="pt-BR"/>
+              </w:rPr>
+            </w:pPr>
+            <w:r>
+              <w:rPr>
+                <w:rFonts w:ascii="Calibri" w:eastAsia="Times New Roman" w:hAnsi="Calibri" w:cs="Calibri"/>
+                <w:color w:val="000000"/>
+                <w:lang w:eastAsia="pt-BR"/>
+              </w:rPr>
+              <w:t>0,675281643</w:t>
+            </w:r>
+          </w:p>
+        </w:tc>
+        <w:tc>
+          <w:tcPr>
+            <w:tcW w:w="1416" w:type="dxa"/>
+            <w:noWrap/>
+          </w:tcPr>
+          <w:p>
+            <w:pPr>
+              <w:jc w:val="right"/>
+              <w:rPr>
+                <w:rFonts w:ascii="Calibri" w:eastAsia="Times New Roman" w:hAnsi="Calibri" w:cs="Calibri"/>
+                <w:color w:val="000000"/>
+                <w:lang w:eastAsia="pt-BR"/>
+              </w:rPr>
+            </w:pPr>
+            <w:r>
+              <w:rPr>
+                <w:rFonts w:ascii="Calibri" w:eastAsia="Times New Roman" w:hAnsi="Calibri" w:cs="Calibri"/>
+                <w:color w:val="000000"/>
+                <w:lang w:eastAsia="pt-BR"/>
+              </w:rPr>
+              <w:t>0,643917852</w:t>
             </w:r>
           </w:p>
         </w:tc>
@@ -3298,23 +3168,41 @@
           <w:p>
             <w:pPr>
               <w:rPr>
-                <w:rFonts w:ascii="Times New Roman" w:eastAsia="Times New Roman" w:hAnsi="Times New Roman" w:cs="Times New Roman"/>
-                <w:color w:val="000000"/>
-                <w:sz w:val="20"/>
-                <w:szCs w:val="20"/>
-                <w:lang w:eastAsia="pt-BR"/>
-              </w:rPr>
-            </w:pPr>
-            <w:r>
-              <w:rPr>
-                <w:rFonts w:ascii="Times New Roman" w:eastAsia="Times New Roman" w:hAnsi="Times New Roman" w:cs="Times New Roman"/>
-                <w:color w:val="000000"/>
-                <w:sz w:val="20"/>
-                <w:szCs w:val="20"/>
-                <w:lang w:eastAsia="pt-BR"/>
-              </w:rPr>
-              <w:t>KNN</w:t>
-            </w:r>
+                <w:rFonts w:ascii="Calibri" w:eastAsia="Times New Roman" w:hAnsi="Calibri" w:cs="Calibri"/>
+                <w:color w:val="000000"/>
+                <w:lang w:eastAsia="pt-BR"/>
+              </w:rPr>
+            </w:pPr>
+            <w:proofErr w:type="spellStart"/>
+            <w:proofErr w:type="gramStart"/>
+            <w:r>
+              <w:rPr>
+                <w:rFonts w:ascii="Calibri" w:eastAsia="Times New Roman" w:hAnsi="Calibri" w:cs="Calibri"/>
+                <w:color w:val="000000"/>
+                <w:lang w:eastAsia="pt-BR"/>
+              </w:rPr>
+              <w:t>naive</w:t>
+            </w:r>
+            <w:proofErr w:type="spellEnd"/>
+            <w:proofErr w:type="gramEnd"/>
+            <w:r>
+              <w:rPr>
+                <w:rFonts w:ascii="Calibri" w:eastAsia="Times New Roman" w:hAnsi="Calibri" w:cs="Calibri"/>
+                <w:color w:val="000000"/>
+                <w:lang w:eastAsia="pt-BR"/>
+              </w:rPr>
+              <w:t xml:space="preserve"> </w:t>
+            </w:r>
+            <w:proofErr w:type="spellStart"/>
+            <w:r>
+              <w:rPr>
+                <w:rFonts w:ascii="Calibri" w:eastAsia="Times New Roman" w:hAnsi="Calibri" w:cs="Calibri"/>
+                <w:color w:val="000000"/>
+                <w:lang w:eastAsia="pt-BR"/>
+              </w:rPr>
+              <w:t>bayes</w:t>
+            </w:r>
+            <w:proofErr w:type="spellEnd"/>
           </w:p>
         </w:tc>
         <w:tc>
@@ -3326,19 +3214,15 @@
             <w:pPr>
               <w:jc w:val="right"/>
               <w:rPr>
-                <w:rFonts w:ascii="Times New Roman" w:eastAsia="Times New Roman" w:hAnsi="Times New Roman" w:cs="Times New Roman"/>
-                <w:color w:val="000000"/>
-                <w:sz w:val="20"/>
-                <w:szCs w:val="20"/>
-                <w:lang w:eastAsia="pt-BR"/>
-              </w:rPr>
-            </w:pPr>
-            <w:r>
-              <w:rPr>
-                <w:rFonts w:ascii="Times New Roman" w:eastAsia="Times New Roman" w:hAnsi="Times New Roman" w:cs="Times New Roman"/>
-                <w:color w:val="000000"/>
-                <w:sz w:val="20"/>
-                <w:szCs w:val="20"/>
+                <w:rFonts w:ascii="Calibri" w:eastAsia="Times New Roman" w:hAnsi="Calibri" w:cs="Calibri"/>
+                <w:color w:val="000000"/>
+                <w:lang w:eastAsia="pt-BR"/>
+              </w:rPr>
+            </w:pPr>
+            <w:r>
+              <w:rPr>
+                <w:rFonts w:ascii="Calibri" w:eastAsia="Times New Roman" w:hAnsi="Calibri" w:cs="Calibri"/>
+                <w:color w:val="000000"/>
                 <w:lang w:eastAsia="pt-BR"/>
               </w:rPr>
               <w:t>20</w:t>
@@ -3354,106 +3238,90 @@
             <w:pPr>
               <w:jc w:val="right"/>
               <w:rPr>
-                <w:rFonts w:ascii="Times New Roman" w:eastAsia="Times New Roman" w:hAnsi="Times New Roman" w:cs="Times New Roman"/>
-                <w:color w:val="000000"/>
-                <w:sz w:val="20"/>
-                <w:szCs w:val="20"/>
-                <w:lang w:eastAsia="pt-BR"/>
-              </w:rPr>
-            </w:pPr>
-            <w:r>
-              <w:rPr>
-                <w:rFonts w:ascii="Times New Roman" w:eastAsia="Times New Roman" w:hAnsi="Times New Roman" w:cs="Times New Roman"/>
-                <w:color w:val="000000"/>
-                <w:sz w:val="20"/>
-                <w:szCs w:val="20"/>
-                <w:lang w:eastAsia="pt-BR"/>
-              </w:rPr>
-              <w:t>0,835073761</w:t>
-            </w:r>
-          </w:p>
-        </w:tc>
-        <w:tc>
-          <w:tcPr>
-            <w:tcW w:w="1416" w:type="dxa"/>
-            <w:noWrap/>
-          </w:tcPr>
-          <w:p>
-            <w:pPr>
-              <w:jc w:val="right"/>
-              <w:rPr>
-                <w:rFonts w:ascii="Times New Roman" w:eastAsia="Times New Roman" w:hAnsi="Times New Roman" w:cs="Times New Roman"/>
-                <w:color w:val="000000"/>
-                <w:sz w:val="20"/>
-                <w:szCs w:val="20"/>
-                <w:lang w:eastAsia="pt-BR"/>
-              </w:rPr>
-            </w:pPr>
-            <w:r>
-              <w:rPr>
-                <w:rFonts w:ascii="Times New Roman" w:eastAsia="Times New Roman" w:hAnsi="Times New Roman" w:cs="Times New Roman"/>
-                <w:color w:val="000000"/>
-                <w:sz w:val="20"/>
-                <w:szCs w:val="20"/>
-                <w:lang w:eastAsia="pt-BR"/>
-              </w:rPr>
-              <w:t>0,861059955</w:t>
-            </w:r>
-          </w:p>
-        </w:tc>
-        <w:tc>
-          <w:tcPr>
-            <w:tcW w:w="1416" w:type="dxa"/>
-            <w:noWrap/>
-          </w:tcPr>
-          <w:p>
-            <w:pPr>
-              <w:jc w:val="right"/>
-              <w:rPr>
-                <w:rFonts w:ascii="Times New Roman" w:eastAsia="Times New Roman" w:hAnsi="Times New Roman" w:cs="Times New Roman"/>
-                <w:color w:val="000000"/>
-                <w:sz w:val="20"/>
-                <w:szCs w:val="20"/>
-                <w:lang w:eastAsia="pt-BR"/>
-              </w:rPr>
-            </w:pPr>
-            <w:r>
-              <w:rPr>
-                <w:rFonts w:ascii="Times New Roman" w:eastAsia="Times New Roman" w:hAnsi="Times New Roman" w:cs="Times New Roman"/>
-                <w:color w:val="000000"/>
-                <w:sz w:val="20"/>
-                <w:szCs w:val="20"/>
-                <w:lang w:eastAsia="pt-BR"/>
-              </w:rPr>
-              <w:t>0,930150309</w:t>
-            </w:r>
-          </w:p>
-        </w:tc>
-        <w:tc>
-          <w:tcPr>
-            <w:tcW w:w="1416" w:type="dxa"/>
-            <w:noWrap/>
-          </w:tcPr>
-          <w:p>
-            <w:pPr>
-              <w:jc w:val="right"/>
-              <w:rPr>
-                <w:rFonts w:ascii="Times New Roman" w:eastAsia="Times New Roman" w:hAnsi="Times New Roman" w:cs="Times New Roman"/>
-                <w:color w:val="000000"/>
-                <w:sz w:val="20"/>
-                <w:szCs w:val="20"/>
-                <w:lang w:eastAsia="pt-BR"/>
-              </w:rPr>
-            </w:pPr>
-            <w:r>
-              <w:rPr>
-                <w:rFonts w:ascii="Times New Roman" w:eastAsia="Times New Roman" w:hAnsi="Times New Roman" w:cs="Times New Roman"/>
-                <w:color w:val="000000"/>
-                <w:sz w:val="20"/>
-                <w:szCs w:val="20"/>
-                <w:lang w:eastAsia="pt-BR"/>
-              </w:rPr>
-              <w:t>0,89427266</w:t>
+                <w:rFonts w:ascii="Calibri" w:eastAsia="Times New Roman" w:hAnsi="Calibri" w:cs="Calibri"/>
+                <w:color w:val="000000"/>
+                <w:lang w:eastAsia="pt-BR"/>
+              </w:rPr>
+            </w:pPr>
+            <w:r>
+              <w:rPr>
+                <w:rFonts w:ascii="Calibri" w:eastAsia="Times New Roman" w:hAnsi="Calibri" w:cs="Calibri"/>
+                <w:color w:val="000000"/>
+                <w:lang w:eastAsia="pt-BR"/>
+              </w:rPr>
+              <w:t>0,820984585</w:t>
+            </w:r>
+          </w:p>
+        </w:tc>
+        <w:tc>
+          <w:tcPr>
+            <w:tcW w:w="1416" w:type="dxa"/>
+            <w:noWrap/>
+          </w:tcPr>
+          <w:p>
+            <w:pPr>
+              <w:jc w:val="right"/>
+              <w:rPr>
+                <w:rFonts w:ascii="Calibri" w:eastAsia="Times New Roman" w:hAnsi="Calibri" w:cs="Calibri"/>
+                <w:color w:val="000000"/>
+                <w:lang w:eastAsia="pt-BR"/>
+              </w:rPr>
+            </w:pPr>
+            <w:r>
+              <w:rPr>
+                <w:rFonts w:ascii="Calibri" w:eastAsia="Times New Roman" w:hAnsi="Calibri" w:cs="Calibri"/>
+                <w:color w:val="000000"/>
+                <w:lang w:eastAsia="pt-BR"/>
+              </w:rPr>
+              <w:t>0,641397495</w:t>
+            </w:r>
+          </w:p>
+        </w:tc>
+        <w:tc>
+          <w:tcPr>
+            <w:tcW w:w="1416" w:type="dxa"/>
+            <w:noWrap/>
+          </w:tcPr>
+          <w:p>
+            <w:pPr>
+              <w:jc w:val="right"/>
+              <w:rPr>
+                <w:rFonts w:ascii="Calibri" w:eastAsia="Times New Roman" w:hAnsi="Calibri" w:cs="Calibri"/>
+                <w:color w:val="000000"/>
+                <w:lang w:eastAsia="pt-BR"/>
+              </w:rPr>
+            </w:pPr>
+            <w:r>
+              <w:rPr>
+                <w:rFonts w:ascii="Calibri" w:eastAsia="Times New Roman" w:hAnsi="Calibri" w:cs="Calibri"/>
+                <w:color w:val="000000"/>
+                <w:lang w:eastAsia="pt-BR"/>
+              </w:rPr>
+              <w:t>0,644797879</w:t>
+            </w:r>
+          </w:p>
+        </w:tc>
+        <w:tc>
+          <w:tcPr>
+            <w:tcW w:w="1416" w:type="dxa"/>
+            <w:noWrap/>
+          </w:tcPr>
+          <w:p>
+            <w:pPr>
+              <w:jc w:val="right"/>
+              <w:rPr>
+                <w:rFonts w:ascii="Calibri" w:eastAsia="Times New Roman" w:hAnsi="Calibri" w:cs="Calibri"/>
+                <w:color w:val="000000"/>
+                <w:lang w:eastAsia="pt-BR"/>
+              </w:rPr>
+            </w:pPr>
+            <w:r>
+              <w:rPr>
+                <w:rFonts w:ascii="Calibri" w:eastAsia="Times New Roman" w:hAnsi="Calibri" w:cs="Calibri"/>
+                <w:color w:val="000000"/>
+                <w:lang w:eastAsia="pt-BR"/>
+              </w:rPr>
+              <w:t>0,643093192</w:t>
             </w:r>
           </w:p>
         </w:tc>
@@ -3470,47 +3338,23 @@
           <w:p>
             <w:pPr>
               <w:rPr>
-                <w:rFonts w:ascii="Times New Roman" w:eastAsia="Times New Roman" w:hAnsi="Times New Roman" w:cs="Times New Roman"/>
-                <w:color w:val="000000"/>
-                <w:sz w:val="20"/>
-                <w:szCs w:val="20"/>
+                <w:rFonts w:ascii="Calibri" w:eastAsia="Times New Roman" w:hAnsi="Calibri" w:cs="Calibri"/>
+                <w:color w:val="000000"/>
                 <w:lang w:eastAsia="pt-BR"/>
               </w:rPr>
             </w:pPr>
             <w:proofErr w:type="spellStart"/>
-            <w:r>
-              <w:rPr>
-                <w:rFonts w:ascii="Times New Roman" w:eastAsia="Times New Roman" w:hAnsi="Times New Roman" w:cs="Times New Roman"/>
-                <w:color w:val="000000"/>
-                <w:sz w:val="20"/>
-                <w:szCs w:val="20"/>
-                <w:lang w:eastAsia="pt-BR"/>
-              </w:rPr>
-              <w:t>Naive</w:t>
+            <w:proofErr w:type="gramStart"/>
+            <w:r>
+              <w:rPr>
+                <w:rFonts w:ascii="Calibri" w:eastAsia="Times New Roman" w:hAnsi="Calibri" w:cs="Calibri"/>
+                <w:color w:val="000000"/>
+                <w:lang w:eastAsia="pt-BR"/>
+              </w:rPr>
+              <w:t>knn</w:t>
             </w:r>
             <w:proofErr w:type="spellEnd"/>
-            <w:r>
-              <w:rPr>
-                <w:rFonts w:ascii="Times New Roman" w:eastAsia="Times New Roman" w:hAnsi="Times New Roman" w:cs="Times New Roman"/>
-                <w:color w:val="000000"/>
-                <w:sz w:val="20"/>
-                <w:szCs w:val="20"/>
-                <w:lang w:eastAsia="pt-BR"/>
-              </w:rPr>
-              <w:t xml:space="preserve"> </w:t>
-            </w:r>
-            <w:proofErr w:type="spellStart"/>
-            <w:r>
-              <w:rPr>
-                <w:rFonts w:ascii="Times New Roman" w:eastAsia="Times New Roman" w:hAnsi="Times New Roman" w:cs="Times New Roman"/>
-                <w:color w:val="000000"/>
-                <w:sz w:val="20"/>
-                <w:szCs w:val="20"/>
-                <w:lang w:eastAsia="pt-BR"/>
-              </w:rPr>
-              <w:t>bayes</w:t>
-            </w:r>
-            <w:proofErr w:type="spellEnd"/>
+            <w:proofErr w:type="gramEnd"/>
           </w:p>
         </w:tc>
         <w:tc>
@@ -3522,134 +3366,114 @@
             <w:pPr>
               <w:jc w:val="right"/>
               <w:rPr>
-                <w:rFonts w:ascii="Times New Roman" w:eastAsia="Times New Roman" w:hAnsi="Times New Roman" w:cs="Times New Roman"/>
-                <w:color w:val="000000"/>
-                <w:sz w:val="20"/>
-                <w:szCs w:val="20"/>
-                <w:lang w:eastAsia="pt-BR"/>
-              </w:rPr>
-            </w:pPr>
-            <w:r>
-              <w:rPr>
-                <w:rFonts w:ascii="Times New Roman" w:eastAsia="Times New Roman" w:hAnsi="Times New Roman" w:cs="Times New Roman"/>
-                <w:color w:val="000000"/>
-                <w:sz w:val="20"/>
-                <w:szCs w:val="20"/>
-                <w:lang w:eastAsia="pt-BR"/>
-              </w:rPr>
-              <w:t>20</w:t>
-            </w:r>
-          </w:p>
-        </w:tc>
-        <w:tc>
-          <w:tcPr>
-            <w:tcW w:w="1416" w:type="dxa"/>
-            <w:noWrap/>
-          </w:tcPr>
-          <w:p>
-            <w:pPr>
-              <w:jc w:val="right"/>
-              <w:rPr>
-                <w:rFonts w:ascii="Times New Roman" w:eastAsia="Times New Roman" w:hAnsi="Times New Roman" w:cs="Times New Roman"/>
-                <w:color w:val="000000"/>
-                <w:sz w:val="20"/>
-                <w:szCs w:val="20"/>
-                <w:lang w:eastAsia="pt-BR"/>
-              </w:rPr>
-            </w:pPr>
-            <w:r>
-              <w:rPr>
-                <w:rFonts w:ascii="Times New Roman" w:eastAsia="Times New Roman" w:hAnsi="Times New Roman" w:cs="Times New Roman"/>
-                <w:color w:val="000000"/>
-                <w:sz w:val="20"/>
-                <w:szCs w:val="20"/>
-                <w:lang w:eastAsia="pt-BR"/>
-              </w:rPr>
-              <w:t>0,831758661</w:t>
-            </w:r>
-          </w:p>
-        </w:tc>
-        <w:tc>
-          <w:tcPr>
-            <w:tcW w:w="1416" w:type="dxa"/>
-            <w:noWrap/>
-          </w:tcPr>
-          <w:p>
-            <w:pPr>
-              <w:jc w:val="right"/>
-              <w:rPr>
-                <w:rFonts w:ascii="Times New Roman" w:eastAsia="Times New Roman" w:hAnsi="Times New Roman" w:cs="Times New Roman"/>
-                <w:color w:val="000000"/>
-                <w:sz w:val="20"/>
-                <w:szCs w:val="20"/>
-                <w:lang w:eastAsia="pt-BR"/>
-              </w:rPr>
-            </w:pPr>
-            <w:r>
-              <w:rPr>
-                <w:rFonts w:ascii="Times New Roman" w:eastAsia="Times New Roman" w:hAnsi="Times New Roman" w:cs="Times New Roman"/>
-                <w:color w:val="000000"/>
-                <w:sz w:val="20"/>
-                <w:szCs w:val="20"/>
-                <w:lang w:eastAsia="pt-BR"/>
-              </w:rPr>
-              <w:t>0,86728072</w:t>
-            </w:r>
-          </w:p>
-        </w:tc>
-        <w:tc>
-          <w:tcPr>
-            <w:tcW w:w="1416" w:type="dxa"/>
-            <w:noWrap/>
-          </w:tcPr>
-          <w:p>
-            <w:pPr>
-              <w:jc w:val="right"/>
-              <w:rPr>
-                <w:rFonts w:ascii="Times New Roman" w:eastAsia="Times New Roman" w:hAnsi="Times New Roman" w:cs="Times New Roman"/>
-                <w:color w:val="000000"/>
-                <w:sz w:val="20"/>
-                <w:szCs w:val="20"/>
-                <w:lang w:eastAsia="pt-BR"/>
-              </w:rPr>
-            </w:pPr>
-            <w:r>
-              <w:rPr>
-                <w:rFonts w:ascii="Times New Roman" w:eastAsia="Times New Roman" w:hAnsi="Times New Roman" w:cs="Times New Roman"/>
-                <w:color w:val="000000"/>
-                <w:sz w:val="20"/>
-                <w:szCs w:val="20"/>
-                <w:lang w:eastAsia="pt-BR"/>
-              </w:rPr>
-              <w:t>0,915782493</w:t>
-            </w:r>
-          </w:p>
-        </w:tc>
-        <w:tc>
-          <w:tcPr>
-            <w:tcW w:w="1416" w:type="dxa"/>
-            <w:noWrap/>
-          </w:tcPr>
-          <w:p>
-            <w:pPr>
-              <w:jc w:val="right"/>
-              <w:rPr>
-                <w:rFonts w:ascii="Times New Roman" w:eastAsia="Times New Roman" w:hAnsi="Times New Roman" w:cs="Times New Roman"/>
-                <w:color w:val="000000"/>
-                <w:sz w:val="20"/>
-                <w:szCs w:val="20"/>
-                <w:lang w:eastAsia="pt-BR"/>
-              </w:rPr>
-            </w:pPr>
-            <w:r>
-              <w:rPr>
-                <w:rFonts w:ascii="Times New Roman" w:eastAsia="Times New Roman" w:hAnsi="Times New Roman" w:cs="Times New Roman"/>
-                <w:color w:val="000000"/>
-                <w:sz w:val="20"/>
-                <w:szCs w:val="20"/>
-                <w:lang w:eastAsia="pt-BR"/>
-              </w:rPr>
-              <w:t>0,890871949</w:t>
+                <w:rFonts w:ascii="Calibri" w:eastAsia="Times New Roman" w:hAnsi="Calibri" w:cs="Calibri"/>
+                <w:color w:val="000000"/>
+                <w:lang w:eastAsia="pt-BR"/>
+              </w:rPr>
+            </w:pPr>
+            <w:r>
+              <w:rPr>
+                <w:rFonts w:ascii="Calibri" w:eastAsia="Times New Roman" w:hAnsi="Calibri" w:cs="Calibri"/>
+                <w:color w:val="000000"/>
+                <w:lang w:eastAsia="pt-BR"/>
+              </w:rPr>
+              <w:t>30</w:t>
+            </w:r>
+          </w:p>
+        </w:tc>
+        <w:tc>
+          <w:tcPr>
+            <w:tcW w:w="1416" w:type="dxa"/>
+            <w:noWrap/>
+          </w:tcPr>
+          <w:p>
+            <w:pPr>
+              <w:jc w:val="right"/>
+              <w:rPr>
+                <w:rFonts w:ascii="Calibri" w:eastAsia="Times New Roman" w:hAnsi="Calibri" w:cs="Calibri"/>
+                <w:color w:val="000000"/>
+                <w:lang w:eastAsia="pt-BR"/>
+              </w:rPr>
+            </w:pPr>
+            <w:r>
+              <w:rPr>
+                <w:rFonts w:ascii="Calibri" w:eastAsia="Times New Roman" w:hAnsi="Calibri" w:cs="Calibri"/>
+                <w:color w:val="000000"/>
+                <w:lang w:eastAsia="pt-BR"/>
+              </w:rPr>
+              <w:t>0,838554616</w:t>
+            </w:r>
+          </w:p>
+        </w:tc>
+        <w:tc>
+          <w:tcPr>
+            <w:tcW w:w="1416" w:type="dxa"/>
+            <w:noWrap/>
+          </w:tcPr>
+          <w:p>
+            <w:pPr>
+              <w:jc w:val="right"/>
+              <w:rPr>
+                <w:rFonts w:ascii="Calibri" w:eastAsia="Times New Roman" w:hAnsi="Calibri" w:cs="Calibri"/>
+                <w:color w:val="000000"/>
+                <w:lang w:eastAsia="pt-BR"/>
+              </w:rPr>
+            </w:pPr>
+            <w:r>
+              <w:rPr>
+                <w:rFonts w:ascii="Calibri" w:eastAsia="Times New Roman" w:hAnsi="Calibri" w:cs="Calibri"/>
+                <w:color w:val="000000"/>
+                <w:lang w:eastAsia="pt-BR"/>
+              </w:rPr>
+              <w:t>0,740774077</w:t>
+            </w:r>
+          </w:p>
+        </w:tc>
+        <w:tc>
+          <w:tcPr>
+            <w:tcW w:w="1416" w:type="dxa"/>
+            <w:noWrap/>
+          </w:tcPr>
+          <w:p>
+            <w:pPr>
+              <w:jc w:val="right"/>
+              <w:rPr>
+                <w:rFonts w:ascii="Calibri" w:eastAsia="Times New Roman" w:hAnsi="Calibri" w:cs="Calibri"/>
+                <w:color w:val="000000"/>
+                <w:lang w:eastAsia="pt-BR"/>
+              </w:rPr>
+            </w:pPr>
+            <w:r>
+              <w:rPr>
+                <w:rFonts w:ascii="Calibri" w:eastAsia="Times New Roman" w:hAnsi="Calibri" w:cs="Calibri"/>
+                <w:color w:val="000000"/>
+                <w:lang w:eastAsia="pt-BR"/>
+              </w:rPr>
+              <w:t>0,545394301</w:t>
+            </w:r>
+          </w:p>
+        </w:tc>
+        <w:tc>
+          <w:tcPr>
+            <w:tcW w:w="1416" w:type="dxa"/>
+            <w:noWrap/>
+          </w:tcPr>
+          <w:p>
+            <w:pPr>
+              <w:jc w:val="right"/>
+              <w:rPr>
+                <w:rFonts w:ascii="Calibri" w:eastAsia="Times New Roman" w:hAnsi="Calibri" w:cs="Calibri"/>
+                <w:color w:val="000000"/>
+                <w:lang w:eastAsia="pt-BR"/>
+              </w:rPr>
+            </w:pPr>
+            <w:r>
+              <w:rPr>
+                <w:rFonts w:ascii="Calibri" w:eastAsia="Times New Roman" w:hAnsi="Calibri" w:cs="Calibri"/>
+                <w:color w:val="000000"/>
+                <w:lang w:eastAsia="pt-BR"/>
+              </w:rPr>
+              <w:t>0,628244275</w:t>
             </w:r>
           </w:p>
         </w:tc>
@@ -3666,31 +3490,27 @@
           <w:p>
             <w:pPr>
               <w:rPr>
-                <w:rFonts w:ascii="Times New Roman" w:eastAsia="Times New Roman" w:hAnsi="Times New Roman" w:cs="Times New Roman"/>
-                <w:color w:val="000000"/>
-                <w:sz w:val="20"/>
-                <w:szCs w:val="20"/>
+                <w:rFonts w:ascii="Calibri" w:eastAsia="Times New Roman" w:hAnsi="Calibri" w:cs="Calibri"/>
+                <w:color w:val="000000"/>
                 <w:lang w:eastAsia="pt-BR"/>
               </w:rPr>
             </w:pPr>
             <w:proofErr w:type="spellStart"/>
-            <w:r>
-              <w:rPr>
-                <w:rFonts w:ascii="Times New Roman" w:eastAsia="Times New Roman" w:hAnsi="Times New Roman" w:cs="Times New Roman"/>
-                <w:color w:val="000000"/>
-                <w:sz w:val="20"/>
-                <w:szCs w:val="20"/>
-                <w:lang w:eastAsia="pt-BR"/>
-              </w:rPr>
-              <w:t>Naive</w:t>
+            <w:proofErr w:type="gramStart"/>
+            <w:r>
+              <w:rPr>
+                <w:rFonts w:ascii="Calibri" w:eastAsia="Times New Roman" w:hAnsi="Calibri" w:cs="Calibri"/>
+                <w:color w:val="000000"/>
+                <w:lang w:eastAsia="pt-BR"/>
+              </w:rPr>
+              <w:t>decision</w:t>
             </w:r>
             <w:proofErr w:type="spellEnd"/>
-            <w:r>
-              <w:rPr>
-                <w:rFonts w:ascii="Times New Roman" w:eastAsia="Times New Roman" w:hAnsi="Times New Roman" w:cs="Times New Roman"/>
-                <w:color w:val="000000"/>
-                <w:sz w:val="20"/>
-                <w:szCs w:val="20"/>
+            <w:proofErr w:type="gramEnd"/>
+            <w:r>
+              <w:rPr>
+                <w:rFonts w:ascii="Calibri" w:eastAsia="Times New Roman" w:hAnsi="Calibri" w:cs="Calibri"/>
+                <w:color w:val="000000"/>
                 <w:lang w:eastAsia="pt-BR"/>
               </w:rPr>
               <w:t xml:space="preserve"> </w:t>
@@ -3698,13 +3518,11 @@
             <w:proofErr w:type="spellStart"/>
             <w:r>
               <w:rPr>
-                <w:rFonts w:ascii="Times New Roman" w:eastAsia="Times New Roman" w:hAnsi="Times New Roman" w:cs="Times New Roman"/>
-                <w:color w:val="000000"/>
-                <w:sz w:val="20"/>
-                <w:szCs w:val="20"/>
-                <w:lang w:eastAsia="pt-BR"/>
-              </w:rPr>
-              <w:t>bayes</w:t>
+                <w:rFonts w:ascii="Calibri" w:eastAsia="Times New Roman" w:hAnsi="Calibri" w:cs="Calibri"/>
+                <w:color w:val="000000"/>
+                <w:lang w:eastAsia="pt-BR"/>
+              </w:rPr>
+              <w:t>tree</w:t>
             </w:r>
             <w:proofErr w:type="spellEnd"/>
           </w:p>
@@ -3718,134 +3536,114 @@
             <w:pPr>
               <w:jc w:val="right"/>
               <w:rPr>
-                <w:rFonts w:ascii="Times New Roman" w:eastAsia="Times New Roman" w:hAnsi="Times New Roman" w:cs="Times New Roman"/>
-                <w:color w:val="000000"/>
-                <w:sz w:val="20"/>
-                <w:szCs w:val="20"/>
-                <w:lang w:eastAsia="pt-BR"/>
-              </w:rPr>
-            </w:pPr>
-            <w:r>
-              <w:rPr>
-                <w:rFonts w:ascii="Times New Roman" w:eastAsia="Times New Roman" w:hAnsi="Times New Roman" w:cs="Times New Roman"/>
-                <w:color w:val="000000"/>
-                <w:sz w:val="20"/>
-                <w:szCs w:val="20"/>
-                <w:lang w:eastAsia="pt-BR"/>
-              </w:rPr>
-              <w:t>10</w:t>
-            </w:r>
-          </w:p>
-        </w:tc>
-        <w:tc>
-          <w:tcPr>
-            <w:tcW w:w="1416" w:type="dxa"/>
-            <w:noWrap/>
-          </w:tcPr>
-          <w:p>
-            <w:pPr>
-              <w:jc w:val="right"/>
-              <w:rPr>
-                <w:rFonts w:ascii="Times New Roman" w:eastAsia="Times New Roman" w:hAnsi="Times New Roman" w:cs="Times New Roman"/>
-                <w:color w:val="000000"/>
-                <w:sz w:val="20"/>
-                <w:szCs w:val="20"/>
-                <w:lang w:eastAsia="pt-BR"/>
-              </w:rPr>
-            </w:pPr>
-            <w:r>
-              <w:rPr>
-                <w:rFonts w:ascii="Times New Roman" w:eastAsia="Times New Roman" w:hAnsi="Times New Roman" w:cs="Times New Roman"/>
-                <w:color w:val="000000"/>
-                <w:sz w:val="20"/>
-                <w:szCs w:val="20"/>
-                <w:lang w:eastAsia="pt-BR"/>
-              </w:rPr>
-              <w:t>0,812033814</w:t>
-            </w:r>
-          </w:p>
-        </w:tc>
-        <w:tc>
-          <w:tcPr>
-            <w:tcW w:w="1416" w:type="dxa"/>
-            <w:noWrap/>
-          </w:tcPr>
-          <w:p>
-            <w:pPr>
-              <w:jc w:val="right"/>
-              <w:rPr>
-                <w:rFonts w:ascii="Times New Roman" w:eastAsia="Times New Roman" w:hAnsi="Times New Roman" w:cs="Times New Roman"/>
-                <w:color w:val="000000"/>
-                <w:sz w:val="20"/>
-                <w:szCs w:val="20"/>
-                <w:lang w:eastAsia="pt-BR"/>
-              </w:rPr>
-            </w:pPr>
-            <w:r>
-              <w:rPr>
-                <w:rFonts w:ascii="Times New Roman" w:eastAsia="Times New Roman" w:hAnsi="Times New Roman" w:cs="Times New Roman"/>
-                <w:color w:val="000000"/>
-                <w:sz w:val="20"/>
-                <w:szCs w:val="20"/>
-                <w:lang w:eastAsia="pt-BR"/>
-              </w:rPr>
-              <w:t>0,825710992</w:t>
-            </w:r>
-          </w:p>
-        </w:tc>
-        <w:tc>
-          <w:tcPr>
-            <w:tcW w:w="1416" w:type="dxa"/>
-            <w:noWrap/>
-          </w:tcPr>
-          <w:p>
-            <w:pPr>
-              <w:jc w:val="right"/>
-              <w:rPr>
-                <w:rFonts w:ascii="Times New Roman" w:eastAsia="Times New Roman" w:hAnsi="Times New Roman" w:cs="Times New Roman"/>
-                <w:color w:val="000000"/>
-                <w:sz w:val="20"/>
-                <w:szCs w:val="20"/>
-                <w:lang w:eastAsia="pt-BR"/>
-              </w:rPr>
-            </w:pPr>
-            <w:r>
-              <w:rPr>
-                <w:rFonts w:ascii="Times New Roman" w:eastAsia="Times New Roman" w:hAnsi="Times New Roman" w:cs="Times New Roman"/>
-                <w:color w:val="000000"/>
-                <w:sz w:val="20"/>
-                <w:szCs w:val="20"/>
-                <w:lang w:eastAsia="pt-BR"/>
-              </w:rPr>
-              <w:t>0,949823165</w:t>
-            </w:r>
-          </w:p>
-        </w:tc>
-        <w:tc>
-          <w:tcPr>
-            <w:tcW w:w="1416" w:type="dxa"/>
-            <w:noWrap/>
-          </w:tcPr>
-          <w:p>
-            <w:pPr>
-              <w:jc w:val="right"/>
-              <w:rPr>
-                <w:rFonts w:ascii="Times New Roman" w:eastAsia="Times New Roman" w:hAnsi="Times New Roman" w:cs="Times New Roman"/>
-                <w:color w:val="000000"/>
-                <w:sz w:val="20"/>
-                <w:szCs w:val="20"/>
-                <w:lang w:eastAsia="pt-BR"/>
-              </w:rPr>
-            </w:pPr>
-            <w:r>
-              <w:rPr>
-                <w:rFonts w:ascii="Times New Roman" w:eastAsia="Times New Roman" w:hAnsi="Times New Roman" w:cs="Times New Roman"/>
-                <w:color w:val="000000"/>
-                <w:sz w:val="20"/>
-                <w:szCs w:val="20"/>
-                <w:lang w:eastAsia="pt-BR"/>
-              </w:rPr>
-              <w:t>0,883429276</w:t>
+                <w:rFonts w:ascii="Calibri" w:eastAsia="Times New Roman" w:hAnsi="Calibri" w:cs="Calibri"/>
+                <w:color w:val="000000"/>
+                <w:lang w:eastAsia="pt-BR"/>
+              </w:rPr>
+            </w:pPr>
+            <w:r>
+              <w:rPr>
+                <w:rFonts w:ascii="Calibri" w:eastAsia="Times New Roman" w:hAnsi="Calibri" w:cs="Calibri"/>
+                <w:color w:val="000000"/>
+                <w:lang w:eastAsia="pt-BR"/>
+              </w:rPr>
+              <w:t>30</w:t>
+            </w:r>
+          </w:p>
+        </w:tc>
+        <w:tc>
+          <w:tcPr>
+            <w:tcW w:w="1416" w:type="dxa"/>
+            <w:noWrap/>
+          </w:tcPr>
+          <w:p>
+            <w:pPr>
+              <w:jc w:val="right"/>
+              <w:rPr>
+                <w:rFonts w:ascii="Calibri" w:eastAsia="Times New Roman" w:hAnsi="Calibri" w:cs="Calibri"/>
+                <w:color w:val="000000"/>
+                <w:lang w:eastAsia="pt-BR"/>
+              </w:rPr>
+            </w:pPr>
+            <w:r>
+              <w:rPr>
+                <w:rFonts w:ascii="Calibri" w:eastAsia="Times New Roman" w:hAnsi="Calibri" w:cs="Calibri"/>
+                <w:color w:val="000000"/>
+                <w:lang w:eastAsia="pt-BR"/>
+              </w:rPr>
+              <w:t>0,82048732</w:t>
+            </w:r>
+          </w:p>
+        </w:tc>
+        <w:tc>
+          <w:tcPr>
+            <w:tcW w:w="1416" w:type="dxa"/>
+            <w:noWrap/>
+          </w:tcPr>
+          <w:p>
+            <w:pPr>
+              <w:jc w:val="right"/>
+              <w:rPr>
+                <w:rFonts w:ascii="Calibri" w:eastAsia="Times New Roman" w:hAnsi="Calibri" w:cs="Calibri"/>
+                <w:color w:val="000000"/>
+                <w:lang w:eastAsia="pt-BR"/>
+              </w:rPr>
+            </w:pPr>
+            <w:r>
+              <w:rPr>
+                <w:rFonts w:ascii="Calibri" w:eastAsia="Times New Roman" w:hAnsi="Calibri" w:cs="Calibri"/>
+                <w:color w:val="000000"/>
+                <w:lang w:eastAsia="pt-BR"/>
+              </w:rPr>
+              <w:t>0,654796512</w:t>
+            </w:r>
+          </w:p>
+        </w:tc>
+        <w:tc>
+          <w:tcPr>
+            <w:tcW w:w="1416" w:type="dxa"/>
+            <w:noWrap/>
+          </w:tcPr>
+          <w:p>
+            <w:pPr>
+              <w:jc w:val="right"/>
+              <w:rPr>
+                <w:rFonts w:ascii="Calibri" w:eastAsia="Times New Roman" w:hAnsi="Calibri" w:cs="Calibri"/>
+                <w:color w:val="000000"/>
+                <w:lang w:eastAsia="pt-BR"/>
+              </w:rPr>
+            </w:pPr>
+            <w:r>
+              <w:rPr>
+                <w:rFonts w:ascii="Calibri" w:eastAsia="Times New Roman" w:hAnsi="Calibri" w:cs="Calibri"/>
+                <w:color w:val="000000"/>
+                <w:lang w:eastAsia="pt-BR"/>
+              </w:rPr>
+              <w:t>0,597084162</w:t>
+            </w:r>
+          </w:p>
+        </w:tc>
+        <w:tc>
+          <w:tcPr>
+            <w:tcW w:w="1416" w:type="dxa"/>
+            <w:noWrap/>
+          </w:tcPr>
+          <w:p>
+            <w:pPr>
+              <w:jc w:val="right"/>
+              <w:rPr>
+                <w:rFonts w:ascii="Calibri" w:eastAsia="Times New Roman" w:hAnsi="Calibri" w:cs="Calibri"/>
+                <w:color w:val="000000"/>
+                <w:lang w:eastAsia="pt-BR"/>
+              </w:rPr>
+            </w:pPr>
+            <w:r>
+              <w:rPr>
+                <w:rFonts w:ascii="Calibri" w:eastAsia="Times New Roman" w:hAnsi="Calibri" w:cs="Calibri"/>
+                <w:color w:val="000000"/>
+                <w:lang w:eastAsia="pt-BR"/>
+              </w:rPr>
+              <w:t>0,624610052</w:t>
             </w:r>
           </w:p>
         </w:tc>
@@ -3862,31 +3660,27 @@
           <w:p>
             <w:pPr>
               <w:rPr>
-                <w:rFonts w:ascii="Times New Roman" w:eastAsia="Times New Roman" w:hAnsi="Times New Roman" w:cs="Times New Roman"/>
-                <w:color w:val="000000"/>
-                <w:sz w:val="20"/>
-                <w:szCs w:val="20"/>
+                <w:rFonts w:ascii="Calibri" w:eastAsia="Times New Roman" w:hAnsi="Calibri" w:cs="Calibri"/>
+                <w:color w:val="000000"/>
                 <w:lang w:eastAsia="pt-BR"/>
               </w:rPr>
             </w:pPr>
             <w:proofErr w:type="spellStart"/>
-            <w:r>
-              <w:rPr>
-                <w:rFonts w:ascii="Times New Roman" w:eastAsia="Times New Roman" w:hAnsi="Times New Roman" w:cs="Times New Roman"/>
-                <w:color w:val="000000"/>
-                <w:sz w:val="20"/>
-                <w:szCs w:val="20"/>
-                <w:lang w:eastAsia="pt-BR"/>
-              </w:rPr>
-              <w:t>Decision</w:t>
+            <w:proofErr w:type="gramStart"/>
+            <w:r>
+              <w:rPr>
+                <w:rFonts w:ascii="Calibri" w:eastAsia="Times New Roman" w:hAnsi="Calibri" w:cs="Calibri"/>
+                <w:color w:val="000000"/>
+                <w:lang w:eastAsia="pt-BR"/>
+              </w:rPr>
+              <w:t>decision</w:t>
             </w:r>
             <w:proofErr w:type="spellEnd"/>
-            <w:r>
-              <w:rPr>
-                <w:rFonts w:ascii="Times New Roman" w:eastAsia="Times New Roman" w:hAnsi="Times New Roman" w:cs="Times New Roman"/>
-                <w:color w:val="000000"/>
-                <w:sz w:val="20"/>
-                <w:szCs w:val="20"/>
+            <w:proofErr w:type="gramEnd"/>
+            <w:r>
+              <w:rPr>
+                <w:rFonts w:ascii="Calibri" w:eastAsia="Times New Roman" w:hAnsi="Calibri" w:cs="Calibri"/>
+                <w:color w:val="000000"/>
                 <w:lang w:eastAsia="pt-BR"/>
               </w:rPr>
               <w:t xml:space="preserve"> </w:t>
@@ -3894,13 +3688,11 @@
             <w:proofErr w:type="spellStart"/>
             <w:r>
               <w:rPr>
-                <w:rFonts w:ascii="Times New Roman" w:eastAsia="Times New Roman" w:hAnsi="Times New Roman" w:cs="Times New Roman"/>
-                <w:color w:val="000000"/>
-                <w:sz w:val="20"/>
-                <w:szCs w:val="20"/>
-                <w:lang w:eastAsia="pt-BR"/>
-              </w:rPr>
-              <w:t>Tree</w:t>
+                <w:rFonts w:ascii="Calibri" w:eastAsia="Times New Roman" w:hAnsi="Calibri" w:cs="Calibri"/>
+                <w:color w:val="000000"/>
+                <w:lang w:eastAsia="pt-BR"/>
+              </w:rPr>
+              <w:t>tree</w:t>
             </w:r>
             <w:proofErr w:type="spellEnd"/>
           </w:p>
@@ -3914,134 +3706,114 @@
             <w:pPr>
               <w:jc w:val="right"/>
               <w:rPr>
-                <w:rFonts w:ascii="Times New Roman" w:eastAsia="Times New Roman" w:hAnsi="Times New Roman" w:cs="Times New Roman"/>
-                <w:color w:val="000000"/>
-                <w:sz w:val="20"/>
-                <w:szCs w:val="20"/>
-                <w:lang w:eastAsia="pt-BR"/>
-              </w:rPr>
-            </w:pPr>
-            <w:r>
-              <w:rPr>
-                <w:rFonts w:ascii="Times New Roman" w:eastAsia="Times New Roman" w:hAnsi="Times New Roman" w:cs="Times New Roman"/>
-                <w:color w:val="000000"/>
-                <w:sz w:val="20"/>
-                <w:szCs w:val="20"/>
-                <w:lang w:eastAsia="pt-BR"/>
-              </w:rPr>
-              <w:t>20</w:t>
-            </w:r>
-          </w:p>
-        </w:tc>
-        <w:tc>
-          <w:tcPr>
-            <w:tcW w:w="1416" w:type="dxa"/>
-            <w:noWrap/>
-          </w:tcPr>
-          <w:p>
-            <w:pPr>
-              <w:jc w:val="right"/>
-              <w:rPr>
-                <w:rFonts w:ascii="Times New Roman" w:eastAsia="Times New Roman" w:hAnsi="Times New Roman" w:cs="Times New Roman"/>
-                <w:color w:val="000000"/>
-                <w:sz w:val="20"/>
-                <w:szCs w:val="20"/>
-                <w:lang w:eastAsia="pt-BR"/>
-              </w:rPr>
-            </w:pPr>
-            <w:r>
-              <w:rPr>
-                <w:rFonts w:ascii="Times New Roman" w:eastAsia="Times New Roman" w:hAnsi="Times New Roman" w:cs="Times New Roman"/>
-                <w:color w:val="000000"/>
-                <w:sz w:val="20"/>
-                <w:szCs w:val="20"/>
-                <w:lang w:eastAsia="pt-BR"/>
-              </w:rPr>
-              <w:t>0,82115034</w:t>
-            </w:r>
-          </w:p>
-        </w:tc>
-        <w:tc>
-          <w:tcPr>
-            <w:tcW w:w="1416" w:type="dxa"/>
-            <w:noWrap/>
-          </w:tcPr>
-          <w:p>
-            <w:pPr>
-              <w:jc w:val="right"/>
-              <w:rPr>
-                <w:rFonts w:ascii="Times New Roman" w:eastAsia="Times New Roman" w:hAnsi="Times New Roman" w:cs="Times New Roman"/>
-                <w:color w:val="000000"/>
-                <w:sz w:val="20"/>
-                <w:szCs w:val="20"/>
-                <w:lang w:eastAsia="pt-BR"/>
-              </w:rPr>
-            </w:pPr>
-            <w:r>
-              <w:rPr>
-                <w:rFonts w:ascii="Times New Roman" w:eastAsia="Times New Roman" w:hAnsi="Times New Roman" w:cs="Times New Roman"/>
-                <w:color w:val="000000"/>
-                <w:sz w:val="20"/>
-                <w:szCs w:val="20"/>
-                <w:lang w:eastAsia="pt-BR"/>
-              </w:rPr>
-              <w:t>0,871949903</w:t>
-            </w:r>
-          </w:p>
-        </w:tc>
-        <w:tc>
-          <w:tcPr>
-            <w:tcW w:w="1416" w:type="dxa"/>
-            <w:noWrap/>
-          </w:tcPr>
-          <w:p>
-            <w:pPr>
-              <w:jc w:val="right"/>
-              <w:rPr>
-                <w:rFonts w:ascii="Times New Roman" w:eastAsia="Times New Roman" w:hAnsi="Times New Roman" w:cs="Times New Roman"/>
-                <w:color w:val="000000"/>
-                <w:sz w:val="20"/>
-                <w:szCs w:val="20"/>
-                <w:lang w:eastAsia="pt-BR"/>
-              </w:rPr>
-            </w:pPr>
-            <w:r>
-              <w:rPr>
-                <w:rFonts w:ascii="Times New Roman" w:eastAsia="Times New Roman" w:hAnsi="Times New Roman" w:cs="Times New Roman"/>
-                <w:color w:val="000000"/>
-                <w:sz w:val="20"/>
-                <w:szCs w:val="20"/>
-                <w:lang w:eastAsia="pt-BR"/>
-              </w:rPr>
-              <w:t>0,892572944</w:t>
-            </w:r>
-          </w:p>
-        </w:tc>
-        <w:tc>
-          <w:tcPr>
-            <w:tcW w:w="1416" w:type="dxa"/>
-            <w:noWrap/>
-          </w:tcPr>
-          <w:p>
-            <w:pPr>
-              <w:jc w:val="right"/>
-              <w:rPr>
-                <w:rFonts w:ascii="Times New Roman" w:eastAsia="Times New Roman" w:hAnsi="Times New Roman" w:cs="Times New Roman"/>
-                <w:color w:val="000000"/>
-                <w:sz w:val="20"/>
-                <w:szCs w:val="20"/>
-                <w:lang w:eastAsia="pt-BR"/>
-              </w:rPr>
-            </w:pPr>
-            <w:r>
-              <w:rPr>
-                <w:rFonts w:ascii="Times New Roman" w:eastAsia="Times New Roman" w:hAnsi="Times New Roman" w:cs="Times New Roman"/>
-                <w:color w:val="000000"/>
-                <w:sz w:val="20"/>
-                <w:szCs w:val="20"/>
-                <w:lang w:eastAsia="pt-BR"/>
-              </w:rPr>
-              <w:t>0,882140907</w:t>
+                <w:rFonts w:ascii="Calibri" w:eastAsia="Times New Roman" w:hAnsi="Calibri" w:cs="Calibri"/>
+                <w:color w:val="000000"/>
+                <w:lang w:eastAsia="pt-BR"/>
+              </w:rPr>
+            </w:pPr>
+            <w:r>
+              <w:rPr>
+                <w:rFonts w:ascii="Calibri" w:eastAsia="Times New Roman" w:hAnsi="Calibri" w:cs="Calibri"/>
+                <w:color w:val="000000"/>
+                <w:lang w:eastAsia="pt-BR"/>
+              </w:rPr>
+              <w:t>30</w:t>
+            </w:r>
+          </w:p>
+        </w:tc>
+        <w:tc>
+          <w:tcPr>
+            <w:tcW w:w="1416" w:type="dxa"/>
+            <w:noWrap/>
+          </w:tcPr>
+          <w:p>
+            <w:pPr>
+              <w:jc w:val="right"/>
+              <w:rPr>
+                <w:rFonts w:ascii="Calibri" w:eastAsia="Times New Roman" w:hAnsi="Calibri" w:cs="Calibri"/>
+                <w:color w:val="000000"/>
+                <w:lang w:eastAsia="pt-BR"/>
+              </w:rPr>
+            </w:pPr>
+            <w:r>
+              <w:rPr>
+                <w:rFonts w:ascii="Calibri" w:eastAsia="Times New Roman" w:hAnsi="Calibri" w:cs="Calibri"/>
+                <w:color w:val="000000"/>
+                <w:lang w:eastAsia="pt-BR"/>
+              </w:rPr>
+              <w:t>0,820653075</w:t>
+            </w:r>
+          </w:p>
+        </w:tc>
+        <w:tc>
+          <w:tcPr>
+            <w:tcW w:w="1416" w:type="dxa"/>
+            <w:noWrap/>
+          </w:tcPr>
+          <w:p>
+            <w:pPr>
+              <w:jc w:val="right"/>
+              <w:rPr>
+                <w:rFonts w:ascii="Calibri" w:eastAsia="Times New Roman" w:hAnsi="Calibri" w:cs="Calibri"/>
+                <w:color w:val="000000"/>
+                <w:lang w:eastAsia="pt-BR"/>
+              </w:rPr>
+            </w:pPr>
+            <w:r>
+              <w:rPr>
+                <w:rFonts w:ascii="Calibri" w:eastAsia="Times New Roman" w:hAnsi="Calibri" w:cs="Calibri"/>
+                <w:color w:val="000000"/>
+                <w:lang w:eastAsia="pt-BR"/>
+              </w:rPr>
+              <w:t>0,655498908</w:t>
+            </w:r>
+          </w:p>
+        </w:tc>
+        <w:tc>
+          <w:tcPr>
+            <w:tcW w:w="1416" w:type="dxa"/>
+            <w:noWrap/>
+          </w:tcPr>
+          <w:p>
+            <w:pPr>
+              <w:jc w:val="right"/>
+              <w:rPr>
+                <w:rFonts w:ascii="Calibri" w:eastAsia="Times New Roman" w:hAnsi="Calibri" w:cs="Calibri"/>
+                <w:color w:val="000000"/>
+                <w:lang w:eastAsia="pt-BR"/>
+              </w:rPr>
+            </w:pPr>
+            <w:r>
+              <w:rPr>
+                <w:rFonts w:ascii="Calibri" w:eastAsia="Times New Roman" w:hAnsi="Calibri" w:cs="Calibri"/>
+                <w:color w:val="000000"/>
+                <w:lang w:eastAsia="pt-BR"/>
+              </w:rPr>
+              <w:t>0,596421471</w:t>
+            </w:r>
+          </w:p>
+        </w:tc>
+        <w:tc>
+          <w:tcPr>
+            <w:tcW w:w="1416" w:type="dxa"/>
+            <w:noWrap/>
+          </w:tcPr>
+          <w:p>
+            <w:pPr>
+              <w:jc w:val="right"/>
+              <w:rPr>
+                <w:rFonts w:ascii="Calibri" w:eastAsia="Times New Roman" w:hAnsi="Calibri" w:cs="Calibri"/>
+                <w:color w:val="000000"/>
+                <w:lang w:eastAsia="pt-BR"/>
+              </w:rPr>
+            </w:pPr>
+            <w:r>
+              <w:rPr>
+                <w:rFonts w:ascii="Calibri" w:eastAsia="Times New Roman" w:hAnsi="Calibri" w:cs="Calibri"/>
+                <w:color w:val="000000"/>
+                <w:lang w:eastAsia="pt-BR"/>
+              </w:rPr>
+              <w:t>0,624566273</w:t>
             </w:r>
           </w:p>
         </w:tc>
@@ -4058,31 +3830,27 @@
           <w:p>
             <w:pPr>
               <w:rPr>
-                <w:rFonts w:ascii="Times New Roman" w:eastAsia="Times New Roman" w:hAnsi="Times New Roman" w:cs="Times New Roman"/>
-                <w:color w:val="000000"/>
-                <w:sz w:val="20"/>
-                <w:szCs w:val="20"/>
+                <w:rFonts w:ascii="Calibri" w:eastAsia="Times New Roman" w:hAnsi="Calibri" w:cs="Calibri"/>
+                <w:color w:val="000000"/>
                 <w:lang w:eastAsia="pt-BR"/>
               </w:rPr>
             </w:pPr>
             <w:proofErr w:type="spellStart"/>
-            <w:r>
-              <w:rPr>
-                <w:rFonts w:ascii="Times New Roman" w:eastAsia="Times New Roman" w:hAnsi="Times New Roman" w:cs="Times New Roman"/>
-                <w:color w:val="000000"/>
-                <w:sz w:val="20"/>
-                <w:szCs w:val="20"/>
-                <w:lang w:eastAsia="pt-BR"/>
-              </w:rPr>
-              <w:t>Decision</w:t>
+            <w:proofErr w:type="gramStart"/>
+            <w:r>
+              <w:rPr>
+                <w:rFonts w:ascii="Calibri" w:eastAsia="Times New Roman" w:hAnsi="Calibri" w:cs="Calibri"/>
+                <w:color w:val="000000"/>
+                <w:lang w:eastAsia="pt-BR"/>
+              </w:rPr>
+              <w:t>decision</w:t>
             </w:r>
             <w:proofErr w:type="spellEnd"/>
-            <w:r>
-              <w:rPr>
-                <w:rFonts w:ascii="Times New Roman" w:eastAsia="Times New Roman" w:hAnsi="Times New Roman" w:cs="Times New Roman"/>
-                <w:color w:val="000000"/>
-                <w:sz w:val="20"/>
-                <w:szCs w:val="20"/>
+            <w:proofErr w:type="gramEnd"/>
+            <w:r>
+              <w:rPr>
+                <w:rFonts w:ascii="Calibri" w:eastAsia="Times New Roman" w:hAnsi="Calibri" w:cs="Calibri"/>
+                <w:color w:val="000000"/>
                 <w:lang w:eastAsia="pt-BR"/>
               </w:rPr>
               <w:t xml:space="preserve"> </w:t>
@@ -4090,13 +3858,11 @@
             <w:proofErr w:type="spellStart"/>
             <w:r>
               <w:rPr>
-                <w:rFonts w:ascii="Times New Roman" w:eastAsia="Times New Roman" w:hAnsi="Times New Roman" w:cs="Times New Roman"/>
-                <w:color w:val="000000"/>
-                <w:sz w:val="20"/>
-                <w:szCs w:val="20"/>
-                <w:lang w:eastAsia="pt-BR"/>
-              </w:rPr>
-              <w:t>Tree</w:t>
+                <w:rFonts w:ascii="Calibri" w:eastAsia="Times New Roman" w:hAnsi="Calibri" w:cs="Calibri"/>
+                <w:color w:val="000000"/>
+                <w:lang w:eastAsia="pt-BR"/>
+              </w:rPr>
+              <w:t>tree</w:t>
             </w:r>
             <w:proofErr w:type="spellEnd"/>
           </w:p>
@@ -4110,134 +3876,114 @@
             <w:pPr>
               <w:jc w:val="right"/>
               <w:rPr>
-                <w:rFonts w:ascii="Times New Roman" w:eastAsia="Times New Roman" w:hAnsi="Times New Roman" w:cs="Times New Roman"/>
-                <w:color w:val="000000"/>
-                <w:sz w:val="20"/>
-                <w:szCs w:val="20"/>
-                <w:lang w:eastAsia="pt-BR"/>
-              </w:rPr>
-            </w:pPr>
-            <w:r>
-              <w:rPr>
-                <w:rFonts w:ascii="Times New Roman" w:eastAsia="Times New Roman" w:hAnsi="Times New Roman" w:cs="Times New Roman"/>
-                <w:color w:val="000000"/>
-                <w:sz w:val="20"/>
-                <w:szCs w:val="20"/>
-                <w:lang w:eastAsia="pt-BR"/>
-              </w:rPr>
-              <w:t>20</w:t>
-            </w:r>
-          </w:p>
-        </w:tc>
-        <w:tc>
-          <w:tcPr>
-            <w:tcW w:w="1416" w:type="dxa"/>
-            <w:noWrap/>
-          </w:tcPr>
-          <w:p>
-            <w:pPr>
-              <w:jc w:val="right"/>
-              <w:rPr>
-                <w:rFonts w:ascii="Times New Roman" w:eastAsia="Times New Roman" w:hAnsi="Times New Roman" w:cs="Times New Roman"/>
-                <w:color w:val="000000"/>
-                <w:sz w:val="20"/>
-                <w:szCs w:val="20"/>
-                <w:lang w:eastAsia="pt-BR"/>
-              </w:rPr>
-            </w:pPr>
-            <w:r>
-              <w:rPr>
-                <w:rFonts w:ascii="Times New Roman" w:eastAsia="Times New Roman" w:hAnsi="Times New Roman" w:cs="Times New Roman"/>
-                <w:color w:val="000000"/>
-                <w:sz w:val="20"/>
-                <w:szCs w:val="20"/>
-                <w:lang w:eastAsia="pt-BR"/>
-              </w:rPr>
-              <w:t>0,820984585</w:t>
-            </w:r>
-          </w:p>
-        </w:tc>
-        <w:tc>
-          <w:tcPr>
-            <w:tcW w:w="1416" w:type="dxa"/>
-            <w:noWrap/>
-          </w:tcPr>
-          <w:p>
-            <w:pPr>
-              <w:jc w:val="right"/>
-              <w:rPr>
-                <w:rFonts w:ascii="Times New Roman" w:eastAsia="Times New Roman" w:hAnsi="Times New Roman" w:cs="Times New Roman"/>
-                <w:color w:val="000000"/>
-                <w:sz w:val="20"/>
-                <w:szCs w:val="20"/>
-                <w:lang w:eastAsia="pt-BR"/>
-              </w:rPr>
-            </w:pPr>
-            <w:r>
-              <w:rPr>
-                <w:rFonts w:ascii="Times New Roman" w:eastAsia="Times New Roman" w:hAnsi="Times New Roman" w:cs="Times New Roman"/>
-                <w:color w:val="000000"/>
-                <w:sz w:val="20"/>
-                <w:szCs w:val="20"/>
-                <w:lang w:eastAsia="pt-BR"/>
-              </w:rPr>
-              <w:t>0,872727273</w:t>
-            </w:r>
-          </w:p>
-        </w:tc>
-        <w:tc>
-          <w:tcPr>
-            <w:tcW w:w="1416" w:type="dxa"/>
-            <w:noWrap/>
-          </w:tcPr>
-          <w:p>
-            <w:pPr>
-              <w:jc w:val="right"/>
-              <w:rPr>
-                <w:rFonts w:ascii="Times New Roman" w:eastAsia="Times New Roman" w:hAnsi="Times New Roman" w:cs="Times New Roman"/>
-                <w:color w:val="000000"/>
-                <w:sz w:val="20"/>
-                <w:szCs w:val="20"/>
-                <w:lang w:eastAsia="pt-BR"/>
-              </w:rPr>
-            </w:pPr>
-            <w:r>
-              <w:rPr>
-                <w:rFonts w:ascii="Times New Roman" w:eastAsia="Times New Roman" w:hAnsi="Times New Roman" w:cs="Times New Roman"/>
-                <w:color w:val="000000"/>
-                <w:sz w:val="20"/>
-                <w:szCs w:val="20"/>
-                <w:lang w:eastAsia="pt-BR"/>
-              </w:rPr>
-              <w:t>0,891246684</w:t>
-            </w:r>
-          </w:p>
-        </w:tc>
-        <w:tc>
-          <w:tcPr>
-            <w:tcW w:w="1416" w:type="dxa"/>
-            <w:noWrap/>
-          </w:tcPr>
-          <w:p>
-            <w:pPr>
-              <w:jc w:val="right"/>
-              <w:rPr>
-                <w:rFonts w:ascii="Times New Roman" w:eastAsia="Times New Roman" w:hAnsi="Times New Roman" w:cs="Times New Roman"/>
-                <w:color w:val="000000"/>
-                <w:sz w:val="20"/>
-                <w:szCs w:val="20"/>
-                <w:lang w:eastAsia="pt-BR"/>
-              </w:rPr>
-            </w:pPr>
-            <w:r>
-              <w:rPr>
-                <w:rFonts w:ascii="Times New Roman" w:eastAsia="Times New Roman" w:hAnsi="Times New Roman" w:cs="Times New Roman"/>
-                <w:color w:val="000000"/>
-                <w:sz w:val="20"/>
-                <w:szCs w:val="20"/>
-                <w:lang w:eastAsia="pt-BR"/>
-              </w:rPr>
-              <w:t>0,881889764</w:t>
+                <w:rFonts w:ascii="Calibri" w:eastAsia="Times New Roman" w:hAnsi="Calibri" w:cs="Calibri"/>
+                <w:color w:val="000000"/>
+                <w:lang w:eastAsia="pt-BR"/>
+              </w:rPr>
+            </w:pPr>
+            <w:r>
+              <w:rPr>
+                <w:rFonts w:ascii="Calibri" w:eastAsia="Times New Roman" w:hAnsi="Calibri" w:cs="Calibri"/>
+                <w:color w:val="000000"/>
+                <w:lang w:eastAsia="pt-BR"/>
+              </w:rPr>
+              <w:t>30</w:t>
+            </w:r>
+          </w:p>
+        </w:tc>
+        <w:tc>
+          <w:tcPr>
+            <w:tcW w:w="1416" w:type="dxa"/>
+            <w:noWrap/>
+          </w:tcPr>
+          <w:p>
+            <w:pPr>
+              <w:jc w:val="right"/>
+              <w:rPr>
+                <w:rFonts w:ascii="Calibri" w:eastAsia="Times New Roman" w:hAnsi="Calibri" w:cs="Calibri"/>
+                <w:color w:val="000000"/>
+                <w:lang w:eastAsia="pt-BR"/>
+              </w:rPr>
+            </w:pPr>
+            <w:r>
+              <w:rPr>
+                <w:rFonts w:ascii="Calibri" w:eastAsia="Times New Roman" w:hAnsi="Calibri" w:cs="Calibri"/>
+                <w:color w:val="000000"/>
+                <w:lang w:eastAsia="pt-BR"/>
+              </w:rPr>
+              <w:t>0,819658545</w:t>
+            </w:r>
+          </w:p>
+        </w:tc>
+        <w:tc>
+          <w:tcPr>
+            <w:tcW w:w="1416" w:type="dxa"/>
+            <w:noWrap/>
+          </w:tcPr>
+          <w:p>
+            <w:pPr>
+              <w:jc w:val="right"/>
+              <w:rPr>
+                <w:rFonts w:ascii="Calibri" w:eastAsia="Times New Roman" w:hAnsi="Calibri" w:cs="Calibri"/>
+                <w:color w:val="000000"/>
+                <w:lang w:eastAsia="pt-BR"/>
+              </w:rPr>
+            </w:pPr>
+            <w:r>
+              <w:rPr>
+                <w:rFonts w:ascii="Calibri" w:eastAsia="Times New Roman" w:hAnsi="Calibri" w:cs="Calibri"/>
+                <w:color w:val="000000"/>
+                <w:lang w:eastAsia="pt-BR"/>
+              </w:rPr>
+              <w:t>0,651766402</w:t>
+            </w:r>
+          </w:p>
+        </w:tc>
+        <w:tc>
+          <w:tcPr>
+            <w:tcW w:w="1416" w:type="dxa"/>
+            <w:noWrap/>
+          </w:tcPr>
+          <w:p>
+            <w:pPr>
+              <w:jc w:val="right"/>
+              <w:rPr>
+                <w:rFonts w:ascii="Calibri" w:eastAsia="Times New Roman" w:hAnsi="Calibri" w:cs="Calibri"/>
+                <w:color w:val="000000"/>
+                <w:lang w:eastAsia="pt-BR"/>
+              </w:rPr>
+            </w:pPr>
+            <w:r>
+              <w:rPr>
+                <w:rFonts w:ascii="Calibri" w:eastAsia="Times New Roman" w:hAnsi="Calibri" w:cs="Calibri"/>
+                <w:color w:val="000000"/>
+                <w:lang w:eastAsia="pt-BR"/>
+              </w:rPr>
+              <w:t>0,599072233</w:t>
+            </w:r>
+          </w:p>
+        </w:tc>
+        <w:tc>
+          <w:tcPr>
+            <w:tcW w:w="1416" w:type="dxa"/>
+            <w:noWrap/>
+          </w:tcPr>
+          <w:p>
+            <w:pPr>
+              <w:jc w:val="right"/>
+              <w:rPr>
+                <w:rFonts w:ascii="Calibri" w:eastAsia="Times New Roman" w:hAnsi="Calibri" w:cs="Calibri"/>
+                <w:color w:val="000000"/>
+                <w:lang w:eastAsia="pt-BR"/>
+              </w:rPr>
+            </w:pPr>
+            <w:r>
+              <w:rPr>
+                <w:rFonts w:ascii="Calibri" w:eastAsia="Times New Roman" w:hAnsi="Calibri" w:cs="Calibri"/>
+                <w:color w:val="000000"/>
+                <w:lang w:eastAsia="pt-BR"/>
+              </w:rPr>
+              <w:t>0,624309392</w:t>
             </w:r>
           </w:p>
         </w:tc>
@@ -4254,47 +4000,23 @@
           <w:p>
             <w:pPr>
               <w:rPr>
-                <w:rFonts w:ascii="Times New Roman" w:eastAsia="Times New Roman" w:hAnsi="Times New Roman" w:cs="Times New Roman"/>
-                <w:color w:val="000000"/>
-                <w:sz w:val="20"/>
-                <w:szCs w:val="20"/>
+                <w:rFonts w:ascii="Calibri" w:eastAsia="Times New Roman" w:hAnsi="Calibri" w:cs="Calibri"/>
+                <w:color w:val="000000"/>
                 <w:lang w:eastAsia="pt-BR"/>
               </w:rPr>
             </w:pPr>
             <w:proofErr w:type="spellStart"/>
-            <w:r>
-              <w:rPr>
-                <w:rFonts w:ascii="Times New Roman" w:eastAsia="Times New Roman" w:hAnsi="Times New Roman" w:cs="Times New Roman"/>
-                <w:color w:val="000000"/>
-                <w:sz w:val="20"/>
-                <w:szCs w:val="20"/>
-                <w:lang w:eastAsia="pt-BR"/>
-              </w:rPr>
-              <w:t>Decision</w:t>
+            <w:proofErr w:type="gramStart"/>
+            <w:r>
+              <w:rPr>
+                <w:rFonts w:ascii="Calibri" w:eastAsia="Times New Roman" w:hAnsi="Calibri" w:cs="Calibri"/>
+                <w:color w:val="000000"/>
+                <w:lang w:eastAsia="pt-BR"/>
+              </w:rPr>
+              <w:t>knn</w:t>
             </w:r>
             <w:proofErr w:type="spellEnd"/>
-            <w:r>
-              <w:rPr>
-                <w:rFonts w:ascii="Times New Roman" w:eastAsia="Times New Roman" w:hAnsi="Times New Roman" w:cs="Times New Roman"/>
-                <w:color w:val="000000"/>
-                <w:sz w:val="20"/>
-                <w:szCs w:val="20"/>
-                <w:lang w:eastAsia="pt-BR"/>
-              </w:rPr>
-              <w:t xml:space="preserve"> </w:t>
-            </w:r>
-            <w:proofErr w:type="spellStart"/>
-            <w:r>
-              <w:rPr>
-                <w:rFonts w:ascii="Times New Roman" w:eastAsia="Times New Roman" w:hAnsi="Times New Roman" w:cs="Times New Roman"/>
-                <w:color w:val="000000"/>
-                <w:sz w:val="20"/>
-                <w:szCs w:val="20"/>
-                <w:lang w:eastAsia="pt-BR"/>
-              </w:rPr>
-              <w:t>Tree</w:t>
-            </w:r>
-            <w:proofErr w:type="spellEnd"/>
+            <w:proofErr w:type="gramEnd"/>
           </w:p>
         </w:tc>
         <w:tc>
@@ -4306,19 +4028,15 @@
             <w:pPr>
               <w:jc w:val="right"/>
               <w:rPr>
-                <w:rFonts w:ascii="Times New Roman" w:eastAsia="Times New Roman" w:hAnsi="Times New Roman" w:cs="Times New Roman"/>
-                <w:color w:val="000000"/>
-                <w:sz w:val="20"/>
-                <w:szCs w:val="20"/>
-                <w:lang w:eastAsia="pt-BR"/>
-              </w:rPr>
-            </w:pPr>
-            <w:r>
-              <w:rPr>
-                <w:rFonts w:ascii="Times New Roman" w:eastAsia="Times New Roman" w:hAnsi="Times New Roman" w:cs="Times New Roman"/>
-                <w:color w:val="000000"/>
-                <w:sz w:val="20"/>
-                <w:szCs w:val="20"/>
+                <w:rFonts w:ascii="Calibri" w:eastAsia="Times New Roman" w:hAnsi="Calibri" w:cs="Calibri"/>
+                <w:color w:val="000000"/>
+                <w:lang w:eastAsia="pt-BR"/>
+              </w:rPr>
+            </w:pPr>
+            <w:r>
+              <w:rPr>
+                <w:rFonts w:ascii="Calibri" w:eastAsia="Times New Roman" w:hAnsi="Calibri" w:cs="Calibri"/>
+                <w:color w:val="000000"/>
                 <w:lang w:eastAsia="pt-BR"/>
               </w:rPr>
               <w:t>20</w:t>
@@ -4334,106 +4052,90 @@
             <w:pPr>
               <w:jc w:val="right"/>
               <w:rPr>
-                <w:rFonts w:ascii="Times New Roman" w:eastAsia="Times New Roman" w:hAnsi="Times New Roman" w:cs="Times New Roman"/>
-                <w:color w:val="000000"/>
-                <w:sz w:val="20"/>
-                <w:szCs w:val="20"/>
-                <w:lang w:eastAsia="pt-BR"/>
-              </w:rPr>
-            </w:pPr>
-            <w:r>
-              <w:rPr>
-                <w:rFonts w:ascii="Times New Roman" w:eastAsia="Times New Roman" w:hAnsi="Times New Roman" w:cs="Times New Roman"/>
-                <w:color w:val="000000"/>
-                <w:sz w:val="20"/>
-                <w:szCs w:val="20"/>
-                <w:lang w:eastAsia="pt-BR"/>
-              </w:rPr>
-              <w:t>0,820321565</w:t>
-            </w:r>
-          </w:p>
-        </w:tc>
-        <w:tc>
-          <w:tcPr>
-            <w:tcW w:w="1416" w:type="dxa"/>
-            <w:noWrap/>
-          </w:tcPr>
-          <w:p>
-            <w:pPr>
-              <w:jc w:val="right"/>
-              <w:rPr>
-                <w:rFonts w:ascii="Times New Roman" w:eastAsia="Times New Roman" w:hAnsi="Times New Roman" w:cs="Times New Roman"/>
-                <w:color w:val="000000"/>
-                <w:sz w:val="20"/>
-                <w:szCs w:val="20"/>
-                <w:lang w:eastAsia="pt-BR"/>
-              </w:rPr>
-            </w:pPr>
-            <w:r>
-              <w:rPr>
-                <w:rFonts w:ascii="Times New Roman" w:eastAsia="Times New Roman" w:hAnsi="Times New Roman" w:cs="Times New Roman"/>
-                <w:color w:val="000000"/>
-                <w:sz w:val="20"/>
-                <w:szCs w:val="20"/>
-                <w:lang w:eastAsia="pt-BR"/>
-              </w:rPr>
-              <w:t>0,872133276</w:t>
-            </w:r>
-          </w:p>
-        </w:tc>
-        <w:tc>
-          <w:tcPr>
-            <w:tcW w:w="1416" w:type="dxa"/>
-            <w:noWrap/>
-          </w:tcPr>
-          <w:p>
-            <w:pPr>
-              <w:jc w:val="right"/>
-              <w:rPr>
-                <w:rFonts w:ascii="Times New Roman" w:eastAsia="Times New Roman" w:hAnsi="Times New Roman" w:cs="Times New Roman"/>
-                <w:color w:val="000000"/>
-                <w:sz w:val="20"/>
-                <w:szCs w:val="20"/>
-                <w:lang w:eastAsia="pt-BR"/>
-              </w:rPr>
-            </w:pPr>
-            <w:r>
-              <w:rPr>
-                <w:rFonts w:ascii="Times New Roman" w:eastAsia="Times New Roman" w:hAnsi="Times New Roman" w:cs="Times New Roman"/>
-                <w:color w:val="000000"/>
-                <w:sz w:val="20"/>
-                <w:szCs w:val="20"/>
-                <w:lang w:eastAsia="pt-BR"/>
-              </w:rPr>
-              <w:t>0,891025641</w:t>
-            </w:r>
-          </w:p>
-        </w:tc>
-        <w:tc>
-          <w:tcPr>
-            <w:tcW w:w="1416" w:type="dxa"/>
-            <w:noWrap/>
-          </w:tcPr>
-          <w:p>
-            <w:pPr>
-              <w:jc w:val="right"/>
-              <w:rPr>
-                <w:rFonts w:ascii="Times New Roman" w:eastAsia="Times New Roman" w:hAnsi="Times New Roman" w:cs="Times New Roman"/>
-                <w:color w:val="000000"/>
-                <w:sz w:val="20"/>
-                <w:szCs w:val="20"/>
-                <w:lang w:eastAsia="pt-BR"/>
-              </w:rPr>
-            </w:pPr>
-            <w:r>
-              <w:rPr>
-                <w:rFonts w:ascii="Times New Roman" w:eastAsia="Times New Roman" w:hAnsi="Times New Roman" w:cs="Times New Roman"/>
-                <w:color w:val="000000"/>
-                <w:sz w:val="20"/>
-                <w:szCs w:val="20"/>
-                <w:lang w:eastAsia="pt-BR"/>
-              </w:rPr>
-              <w:t>0,881478242</w:t>
+                <w:rFonts w:ascii="Calibri" w:eastAsia="Times New Roman" w:hAnsi="Calibri" w:cs="Calibri"/>
+                <w:color w:val="000000"/>
+                <w:lang w:eastAsia="pt-BR"/>
+              </w:rPr>
+            </w:pPr>
+            <w:r>
+              <w:rPr>
+                <w:rFonts w:ascii="Calibri" w:eastAsia="Times New Roman" w:hAnsi="Calibri" w:cs="Calibri"/>
+                <w:color w:val="000000"/>
+                <w:lang w:eastAsia="pt-BR"/>
+              </w:rPr>
+              <w:t>0,835073761</w:t>
+            </w:r>
+          </w:p>
+        </w:tc>
+        <w:tc>
+          <w:tcPr>
+            <w:tcW w:w="1416" w:type="dxa"/>
+            <w:noWrap/>
+          </w:tcPr>
+          <w:p>
+            <w:pPr>
+              <w:jc w:val="right"/>
+              <w:rPr>
+                <w:rFonts w:ascii="Calibri" w:eastAsia="Times New Roman" w:hAnsi="Calibri" w:cs="Calibri"/>
+                <w:color w:val="000000"/>
+                <w:lang w:eastAsia="pt-BR"/>
+              </w:rPr>
+            </w:pPr>
+            <w:r>
+              <w:rPr>
+                <w:rFonts w:ascii="Calibri" w:eastAsia="Times New Roman" w:hAnsi="Calibri" w:cs="Calibri"/>
+                <w:color w:val="000000"/>
+                <w:lang w:eastAsia="pt-BR"/>
+              </w:rPr>
+              <w:t>0,726232394</w:t>
+            </w:r>
+          </w:p>
+        </w:tc>
+        <w:tc>
+          <w:tcPr>
+            <w:tcW w:w="1416" w:type="dxa"/>
+            <w:noWrap/>
+          </w:tcPr>
+          <w:p>
+            <w:pPr>
+              <w:jc w:val="right"/>
+              <w:rPr>
+                <w:rFonts w:ascii="Calibri" w:eastAsia="Times New Roman" w:hAnsi="Calibri" w:cs="Calibri"/>
+                <w:color w:val="000000"/>
+                <w:lang w:eastAsia="pt-BR"/>
+              </w:rPr>
+            </w:pPr>
+            <w:r>
+              <w:rPr>
+                <w:rFonts w:ascii="Calibri" w:eastAsia="Times New Roman" w:hAnsi="Calibri" w:cs="Calibri"/>
+                <w:color w:val="000000"/>
+                <w:lang w:eastAsia="pt-BR"/>
+              </w:rPr>
+              <w:t>0,546719682</w:t>
+            </w:r>
+          </w:p>
+        </w:tc>
+        <w:tc>
+          <w:tcPr>
+            <w:tcW w:w="1416" w:type="dxa"/>
+            <w:noWrap/>
+          </w:tcPr>
+          <w:p>
+            <w:pPr>
+              <w:jc w:val="right"/>
+              <w:rPr>
+                <w:rFonts w:ascii="Calibri" w:eastAsia="Times New Roman" w:hAnsi="Calibri" w:cs="Calibri"/>
+                <w:color w:val="000000"/>
+                <w:lang w:eastAsia="pt-BR"/>
+              </w:rPr>
+            </w:pPr>
+            <w:r>
+              <w:rPr>
+                <w:rFonts w:ascii="Calibri" w:eastAsia="Times New Roman" w:hAnsi="Calibri" w:cs="Calibri"/>
+                <w:color w:val="000000"/>
+                <w:lang w:eastAsia="pt-BR"/>
+              </w:rPr>
+              <w:t>0,623818526</w:t>
             </w:r>
           </w:p>
         </w:tc>
@@ -4450,47 +4152,23 @@
           <w:p>
             <w:pPr>
               <w:rPr>
-                <w:rFonts w:ascii="Times New Roman" w:eastAsia="Times New Roman" w:hAnsi="Times New Roman" w:cs="Times New Roman"/>
-                <w:color w:val="000000"/>
-                <w:sz w:val="20"/>
-                <w:szCs w:val="20"/>
+                <w:rFonts w:ascii="Calibri" w:eastAsia="Times New Roman" w:hAnsi="Calibri" w:cs="Calibri"/>
+                <w:color w:val="000000"/>
                 <w:lang w:eastAsia="pt-BR"/>
               </w:rPr>
             </w:pPr>
             <w:proofErr w:type="spellStart"/>
-            <w:r>
-              <w:rPr>
-                <w:rFonts w:ascii="Times New Roman" w:eastAsia="Times New Roman" w:hAnsi="Times New Roman" w:cs="Times New Roman"/>
-                <w:color w:val="000000"/>
-                <w:sz w:val="20"/>
-                <w:szCs w:val="20"/>
-                <w:lang w:eastAsia="pt-BR"/>
-              </w:rPr>
-              <w:t>Naive</w:t>
+            <w:proofErr w:type="gramStart"/>
+            <w:r>
+              <w:rPr>
+                <w:rFonts w:ascii="Calibri" w:eastAsia="Times New Roman" w:hAnsi="Calibri" w:cs="Calibri"/>
+                <w:color w:val="000000"/>
+                <w:lang w:eastAsia="pt-BR"/>
+              </w:rPr>
+              <w:t>knn</w:t>
             </w:r>
             <w:proofErr w:type="spellEnd"/>
-            <w:r>
-              <w:rPr>
-                <w:rFonts w:ascii="Times New Roman" w:eastAsia="Times New Roman" w:hAnsi="Times New Roman" w:cs="Times New Roman"/>
-                <w:color w:val="000000"/>
-                <w:sz w:val="20"/>
-                <w:szCs w:val="20"/>
-                <w:lang w:eastAsia="pt-BR"/>
-              </w:rPr>
-              <w:t xml:space="preserve"> </w:t>
-            </w:r>
-            <w:proofErr w:type="spellStart"/>
-            <w:r>
-              <w:rPr>
-                <w:rFonts w:ascii="Times New Roman" w:eastAsia="Times New Roman" w:hAnsi="Times New Roman" w:cs="Times New Roman"/>
-                <w:color w:val="000000"/>
-                <w:sz w:val="20"/>
-                <w:szCs w:val="20"/>
-                <w:lang w:eastAsia="pt-BR"/>
-              </w:rPr>
-              <w:t>bayes</w:t>
-            </w:r>
-            <w:proofErr w:type="spellEnd"/>
+            <w:proofErr w:type="gramEnd"/>
           </w:p>
         </w:tc>
         <w:tc>
@@ -4502,134 +4180,114 @@
             <w:pPr>
               <w:jc w:val="right"/>
               <w:rPr>
-                <w:rFonts w:ascii="Times New Roman" w:eastAsia="Times New Roman" w:hAnsi="Times New Roman" w:cs="Times New Roman"/>
-                <w:color w:val="000000"/>
-                <w:sz w:val="20"/>
-                <w:szCs w:val="20"/>
-                <w:lang w:eastAsia="pt-BR"/>
-              </w:rPr>
-            </w:pPr>
-            <w:r>
-              <w:rPr>
-                <w:rFonts w:ascii="Times New Roman" w:eastAsia="Times New Roman" w:hAnsi="Times New Roman" w:cs="Times New Roman"/>
-                <w:color w:val="000000"/>
-                <w:sz w:val="20"/>
-                <w:szCs w:val="20"/>
-                <w:lang w:eastAsia="pt-BR"/>
-              </w:rPr>
-              <w:t>20</w:t>
-            </w:r>
-          </w:p>
-        </w:tc>
-        <w:tc>
-          <w:tcPr>
-            <w:tcW w:w="1416" w:type="dxa"/>
-            <w:noWrap/>
-          </w:tcPr>
-          <w:p>
-            <w:pPr>
-              <w:jc w:val="right"/>
-              <w:rPr>
-                <w:rFonts w:ascii="Times New Roman" w:eastAsia="Times New Roman" w:hAnsi="Times New Roman" w:cs="Times New Roman"/>
-                <w:color w:val="000000"/>
-                <w:sz w:val="20"/>
-                <w:szCs w:val="20"/>
-                <w:lang w:eastAsia="pt-BR"/>
-              </w:rPr>
-            </w:pPr>
-            <w:r>
-              <w:rPr>
-                <w:rFonts w:ascii="Times New Roman" w:eastAsia="Times New Roman" w:hAnsi="Times New Roman" w:cs="Times New Roman"/>
-                <w:color w:val="000000"/>
-                <w:sz w:val="20"/>
-                <w:szCs w:val="20"/>
-                <w:lang w:eastAsia="pt-BR"/>
-              </w:rPr>
-              <w:t>0,820984585</w:t>
-            </w:r>
-          </w:p>
-        </w:tc>
-        <w:tc>
-          <w:tcPr>
-            <w:tcW w:w="1416" w:type="dxa"/>
-            <w:noWrap/>
-          </w:tcPr>
-          <w:p>
-            <w:pPr>
-              <w:jc w:val="right"/>
-              <w:rPr>
-                <w:rFonts w:ascii="Times New Roman" w:eastAsia="Times New Roman" w:hAnsi="Times New Roman" w:cs="Times New Roman"/>
-                <w:color w:val="000000"/>
-                <w:sz w:val="20"/>
-                <w:szCs w:val="20"/>
-                <w:lang w:eastAsia="pt-BR"/>
-              </w:rPr>
-            </w:pPr>
-            <w:r>
-              <w:rPr>
-                <w:rFonts w:ascii="Times New Roman" w:eastAsia="Times New Roman" w:hAnsi="Times New Roman" w:cs="Times New Roman"/>
-                <w:color w:val="000000"/>
-                <w:sz w:val="20"/>
-                <w:szCs w:val="20"/>
-                <w:lang w:eastAsia="pt-BR"/>
-              </w:rPr>
-              <w:t>0,881310895</w:t>
-            </w:r>
-          </w:p>
-        </w:tc>
-        <w:tc>
-          <w:tcPr>
-            <w:tcW w:w="1416" w:type="dxa"/>
-            <w:noWrap/>
-          </w:tcPr>
-          <w:p>
-            <w:pPr>
-              <w:jc w:val="right"/>
-              <w:rPr>
-                <w:rFonts w:ascii="Times New Roman" w:eastAsia="Times New Roman" w:hAnsi="Times New Roman" w:cs="Times New Roman"/>
-                <w:color w:val="000000"/>
-                <w:sz w:val="20"/>
-                <w:szCs w:val="20"/>
-                <w:lang w:eastAsia="pt-BR"/>
-              </w:rPr>
-            </w:pPr>
-            <w:r>
-              <w:rPr>
-                <w:rFonts w:ascii="Times New Roman" w:eastAsia="Times New Roman" w:hAnsi="Times New Roman" w:cs="Times New Roman"/>
-                <w:color w:val="000000"/>
-                <w:sz w:val="20"/>
-                <w:szCs w:val="20"/>
-                <w:lang w:eastAsia="pt-BR"/>
-              </w:rPr>
-              <w:t>0,879752431</w:t>
-            </w:r>
-          </w:p>
-        </w:tc>
-        <w:tc>
-          <w:tcPr>
-            <w:tcW w:w="1416" w:type="dxa"/>
-            <w:noWrap/>
-          </w:tcPr>
-          <w:p>
-            <w:pPr>
-              <w:jc w:val="right"/>
-              <w:rPr>
-                <w:rFonts w:ascii="Times New Roman" w:eastAsia="Times New Roman" w:hAnsi="Times New Roman" w:cs="Times New Roman"/>
-                <w:color w:val="000000"/>
-                <w:sz w:val="20"/>
-                <w:szCs w:val="20"/>
-                <w:lang w:eastAsia="pt-BR"/>
-              </w:rPr>
-            </w:pPr>
-            <w:r>
-              <w:rPr>
-                <w:rFonts w:ascii="Times New Roman" w:eastAsia="Times New Roman" w:hAnsi="Times New Roman" w:cs="Times New Roman"/>
-                <w:color w:val="000000"/>
-                <w:sz w:val="20"/>
-                <w:szCs w:val="20"/>
-                <w:lang w:eastAsia="pt-BR"/>
-              </w:rPr>
-              <w:t>0,880530973</w:t>
+                <w:rFonts w:ascii="Calibri" w:eastAsia="Times New Roman" w:hAnsi="Calibri" w:cs="Calibri"/>
+                <w:color w:val="000000"/>
+                <w:lang w:eastAsia="pt-BR"/>
+              </w:rPr>
+            </w:pPr>
+            <w:r>
+              <w:rPr>
+                <w:rFonts w:ascii="Calibri" w:eastAsia="Times New Roman" w:hAnsi="Calibri" w:cs="Calibri"/>
+                <w:color w:val="000000"/>
+                <w:lang w:eastAsia="pt-BR"/>
+              </w:rPr>
+              <w:t>30</w:t>
+            </w:r>
+          </w:p>
+        </w:tc>
+        <w:tc>
+          <w:tcPr>
+            <w:tcW w:w="1416" w:type="dxa"/>
+            <w:noWrap/>
+          </w:tcPr>
+          <w:p>
+            <w:pPr>
+              <w:jc w:val="right"/>
+              <w:rPr>
+                <w:rFonts w:ascii="Calibri" w:eastAsia="Times New Roman" w:hAnsi="Calibri" w:cs="Calibri"/>
+                <w:color w:val="000000"/>
+                <w:lang w:eastAsia="pt-BR"/>
+              </w:rPr>
+            </w:pPr>
+            <w:r>
+              <w:rPr>
+                <w:rFonts w:ascii="Calibri" w:eastAsia="Times New Roman" w:hAnsi="Calibri" w:cs="Calibri"/>
+                <w:color w:val="000000"/>
+                <w:lang w:eastAsia="pt-BR"/>
+              </w:rPr>
+              <w:t>0,834079231</w:t>
+            </w:r>
+          </w:p>
+        </w:tc>
+        <w:tc>
+          <w:tcPr>
+            <w:tcW w:w="1416" w:type="dxa"/>
+            <w:noWrap/>
+          </w:tcPr>
+          <w:p>
+            <w:pPr>
+              <w:jc w:val="right"/>
+              <w:rPr>
+                <w:rFonts w:ascii="Calibri" w:eastAsia="Times New Roman" w:hAnsi="Calibri" w:cs="Calibri"/>
+                <w:color w:val="000000"/>
+                <w:lang w:eastAsia="pt-BR"/>
+              </w:rPr>
+            </w:pPr>
+            <w:r>
+              <w:rPr>
+                <w:rFonts w:ascii="Calibri" w:eastAsia="Times New Roman" w:hAnsi="Calibri" w:cs="Calibri"/>
+                <w:color w:val="000000"/>
+                <w:lang w:eastAsia="pt-BR"/>
+              </w:rPr>
+              <w:t>0,726381462</w:t>
+            </w:r>
+          </w:p>
+        </w:tc>
+        <w:tc>
+          <w:tcPr>
+            <w:tcW w:w="1416" w:type="dxa"/>
+            <w:noWrap/>
+          </w:tcPr>
+          <w:p>
+            <w:pPr>
+              <w:jc w:val="right"/>
+              <w:rPr>
+                <w:rFonts w:ascii="Calibri" w:eastAsia="Times New Roman" w:hAnsi="Calibri" w:cs="Calibri"/>
+                <w:color w:val="000000"/>
+                <w:lang w:eastAsia="pt-BR"/>
+              </w:rPr>
+            </w:pPr>
+            <w:r>
+              <w:rPr>
+                <w:rFonts w:ascii="Calibri" w:eastAsia="Times New Roman" w:hAnsi="Calibri" w:cs="Calibri"/>
+                <w:color w:val="000000"/>
+                <w:lang w:eastAsia="pt-BR"/>
+              </w:rPr>
+              <w:t>0,540092777</w:t>
+            </w:r>
+          </w:p>
+        </w:tc>
+        <w:tc>
+          <w:tcPr>
+            <w:tcW w:w="1416" w:type="dxa"/>
+            <w:noWrap/>
+          </w:tcPr>
+          <w:p>
+            <w:pPr>
+              <w:jc w:val="right"/>
+              <w:rPr>
+                <w:rFonts w:ascii="Calibri" w:eastAsia="Times New Roman" w:hAnsi="Calibri" w:cs="Calibri"/>
+                <w:color w:val="000000"/>
+                <w:lang w:eastAsia="pt-BR"/>
+              </w:rPr>
+            </w:pPr>
+            <w:r>
+              <w:rPr>
+                <w:rFonts w:ascii="Calibri" w:eastAsia="Times New Roman" w:hAnsi="Calibri" w:cs="Calibri"/>
+                <w:color w:val="000000"/>
+                <w:lang w:eastAsia="pt-BR"/>
+              </w:rPr>
+              <w:t>0,619536298</w:t>
             </w:r>
           </w:p>
         </w:tc>
@@ -4809,23 +4467,31 @@
           <w:color w:val="000000" w:themeColor="text1"/>
           <w:szCs w:val="28"/>
         </w:rPr>
-        <w:t xml:space="preserve"> = 110</w:t>
-      </w:r>
-      <w:r>
-        <w:rPr>
-          <w:rFonts w:ascii="Times New Roman" w:hAnsi="Times New Roman" w:cs="Times New Roman"/>
-          <w:color w:val="000000" w:themeColor="text1"/>
-          <w:szCs w:val="28"/>
-        </w:rPr>
-        <w:t>0 e</w:t>
-      </w:r>
-      <w:r>
-        <w:rPr>
-          <w:rFonts w:ascii="Times New Roman" w:hAnsi="Times New Roman" w:cs="Times New Roman"/>
-          <w:color w:val="000000" w:themeColor="text1"/>
-          <w:szCs w:val="28"/>
-        </w:rPr>
-        <w:t xml:space="preserve"> 30 variáveis significativas</w:t>
+        <w:t xml:space="preserve"> = 650</w:t>
+      </w:r>
+      <w:r>
+        <w:rPr>
+          <w:rFonts w:ascii="Times New Roman" w:hAnsi="Times New Roman" w:cs="Times New Roman"/>
+          <w:color w:val="000000" w:themeColor="text1"/>
+          <w:szCs w:val="28"/>
+        </w:rPr>
+        <w:t xml:space="preserve"> e</w:t>
+      </w:r>
+      <w:r>
+        <w:rPr>
+          <w:rFonts w:ascii="Times New Roman" w:hAnsi="Times New Roman" w:cs="Times New Roman"/>
+          <w:color w:val="000000" w:themeColor="text1"/>
+          <w:szCs w:val="28"/>
+        </w:rPr>
+        <w:t xml:space="preserve"> 2</w:t>
+      </w:r>
+      <w:r>
+        <w:rPr>
+          <w:rFonts w:ascii="Times New Roman" w:hAnsi="Times New Roman" w:cs="Times New Roman"/>
+          <w:color w:val="000000" w:themeColor="text1"/>
+          <w:szCs w:val="28"/>
+        </w:rPr>
+        <w:t>0 variáveis significativas</w:t>
       </w:r>
       <w:r>
         <w:rPr>
@@ -4892,10 +4558,16 @@
           <w:color w:val="000000" w:themeColor="text1"/>
           <w:szCs w:val="28"/>
         </w:rPr>
-        <w:t xml:space="preserve"> 0.852</w:t>
-      </w:r>
-      <w:bookmarkStart w:id="0" w:name="_GoBack"/>
-      <w:bookmarkEnd w:id="0"/>
+        <w:t xml:space="preserve"> 0.8</w:t>
+      </w:r>
+      <w:r>
+        <w:rPr>
+          <w:rFonts w:ascii="Times New Roman" w:hAnsi="Times New Roman" w:cs="Times New Roman"/>
+          <w:color w:val="000000" w:themeColor="text1"/>
+          <w:szCs w:val="28"/>
+        </w:rPr>
+        <w:t>53</w:t>
+      </w:r>
     </w:p>
     <w:p>
       <w:pPr>
@@ -4935,7 +4607,7 @@
           <w:color w:val="000000" w:themeColor="text1"/>
           <w:szCs w:val="28"/>
         </w:rPr>
-        <w:t xml:space="preserve"> 0.867</w:t>
+        <w:t xml:space="preserve"> 0.777</w:t>
       </w:r>
     </w:p>
     <w:p>
@@ -4966,7 +4638,7 @@
           <w:color w:val="000000" w:themeColor="text1"/>
           <w:szCs w:val="28"/>
         </w:rPr>
-        <w:t xml:space="preserve"> 0.948</w:t>
+        <w:t xml:space="preserve"> 0.573</w:t>
       </w:r>
     </w:p>
     <w:p>
@@ -4997,8 +4669,10 @@
           <w:color w:val="000000" w:themeColor="text1"/>
           <w:szCs w:val="28"/>
         </w:rPr>
-        <w:t xml:space="preserve"> 0.906</w:t>
-      </w:r>
+        <w:t xml:space="preserve"> 0.66</w:t>
+      </w:r>
+      <w:bookmarkStart w:id="0" w:name="_GoBack"/>
+      <w:bookmarkEnd w:id="0"/>
     </w:p>
     <w:p>
       <w:pPr>

</xml_diff>